<commit_message>
Aggiornamento requisiti funzionali e requisiti non funzionali
</commit_message>
<xml_diff>
--- a/Deliverables/Problem Statement.docx
+++ b/Deliverables/Problem Statement.docx
@@ -2038,23 +2038,7 @@
             <w:rFonts w:ascii="Arial" w:hAnsi="Arial" w:cs="Arial"/>
             <w:noProof/>
           </w:rPr>
-          <w:t>2.0 Scen</w:t>
-        </w:r>
-        <w:r>
-          <w:rPr>
-            <w:rStyle w:val="Collegamentoipertestuale"/>
-            <w:rFonts w:ascii="Arial" w:hAnsi="Arial" w:cs="Arial"/>
-            <w:noProof/>
-          </w:rPr>
-          <w:t>a</w:t>
-        </w:r>
-        <w:r>
-          <w:rPr>
-            <w:rStyle w:val="Collegamentoipertestuale"/>
-            <w:rFonts w:ascii="Arial" w:hAnsi="Arial" w:cs="Arial"/>
-            <w:noProof/>
-          </w:rPr>
-          <w:t>ri</w:t>
+          <w:t>2.0 Scenari</w:t>
         </w:r>
         <w:r>
           <w:rPr>
@@ -2246,7 +2230,7 @@
             <w:noProof/>
             <w:webHidden/>
           </w:rPr>
-          <w:t>6</w:t>
+          <w:t>7</w:t>
         </w:r>
         <w:r>
           <w:rPr>
@@ -2321,7 +2305,7 @@
             <w:noProof/>
             <w:webHidden/>
           </w:rPr>
-          <w:t>6</w:t>
+          <w:t>7</w:t>
         </w:r>
         <w:r>
           <w:rPr>
@@ -2356,25 +2340,7 @@
             <w:noProof/>
             <w:lang w:val="en-US"/>
           </w:rPr>
-          <w:t>5.0 Deliverab</w:t>
-        </w:r>
-        <w:r>
-          <w:rPr>
-            <w:rStyle w:val="Collegamentoipertestuale"/>
-            <w:rFonts w:ascii="Arial" w:hAnsi="Arial" w:cs="Arial"/>
-            <w:noProof/>
-            <w:lang w:val="en-US"/>
-          </w:rPr>
-          <w:t>l</w:t>
-        </w:r>
-        <w:r>
-          <w:rPr>
-            <w:rStyle w:val="Collegamentoipertestuale"/>
-            <w:rFonts w:ascii="Arial" w:hAnsi="Arial" w:cs="Arial"/>
-            <w:noProof/>
-            <w:lang w:val="en-US"/>
-          </w:rPr>
-          <w:t>es &amp; Deadlines</w:t>
+          <w:t>5.0 Deliverables &amp; Deadlines</w:t>
         </w:r>
         <w:r>
           <w:rPr>
@@ -2415,7 +2381,7 @@
             <w:noProof/>
             <w:webHidden/>
           </w:rPr>
-          <w:t>6</w:t>
+          <w:t>7</w:t>
         </w:r>
         <w:r>
           <w:rPr>
@@ -3640,6 +3606,10 @@
     <w:p>
       <w:pPr>
         <w:pStyle w:val="Titolo1"/>
+        <w:numPr>
+          <w:ilvl w:val="1"/>
+          <w:numId w:val="22"/>
+        </w:numPr>
         <w:rPr>
           <w:rFonts w:ascii="Arial" w:hAnsi="Arial" w:cs="Arial"/>
           <w:b/>
@@ -3661,26 +3631,130 @@
           <w:sz w:val="28"/>
           <w:szCs w:val="28"/>
         </w:rPr>
-        <w:t>3.0 Requisiti Funzionali</w:t>
+        <w:t>Requisiti Funzionali</w:t>
       </w:r>
       <w:bookmarkEnd w:id="3"/>
     </w:p>
     <w:p>
       <w:pPr>
-        <w:rPr>
-          <w:rFonts w:ascii="Arial" w:hAnsi="Arial" w:cs="Arial"/>
-          <w:b/>
-          <w:bCs/>
-          <w:i/>
-          <w:iCs/>
+        <w:ind w:left="360"/>
+      </w:pPr>
+    </w:p>
+    <w:p>
+      <w:pPr>
+        <w:rPr>
+          <w:rFonts w:ascii="Arial" w:hAnsi="Arial" w:cs="Arial"/>
+        </w:rPr>
+      </w:pPr>
+      <w:r>
+        <w:rPr>
           <w:sz w:val="28"/>
           <w:szCs w:val="28"/>
         </w:rPr>
+        <w:t xml:space="preserve">     </w:t>
+      </w:r>
+      <w:r>
+        <w:rPr>
+          <w:rFonts w:ascii="Arial" w:hAnsi="Arial" w:cs="Arial"/>
+        </w:rPr>
+        <w:t>Travel Agency prevede tre tipi di utente:</w:t>
+      </w:r>
+    </w:p>
+    <w:p>
+      <w:pPr>
+        <w:rPr>
+          <w:rFonts w:ascii="Arial" w:hAnsi="Arial" w:cs="Arial"/>
+        </w:rPr>
+      </w:pPr>
+    </w:p>
+    <w:p>
+      <w:pPr>
+        <w:pStyle w:val="Paragrafoelenco"/>
+        <w:numPr>
+          <w:ilvl w:val="0"/>
+          <w:numId w:val="23"/>
+        </w:numPr>
+        <w:spacing w:after="160" w:line="259" w:lineRule="auto"/>
+        <w:rPr>
+          <w:rFonts w:ascii="Arial" w:hAnsi="Arial" w:cs="Arial"/>
+        </w:rPr>
+      </w:pPr>
+      <w:r>
+        <w:rPr>
+          <w:rFonts w:ascii="Arial" w:hAnsi="Arial" w:cs="Arial"/>
+        </w:rPr>
+        <w:t>Guest: deve poter essere in grado di creare un profilo utente, navigare sul sito senza dover effettuare l’accesso, visualizzare i pacchetti presenti sulla piattaforma, aggiungere/rimuovere prodotti al carrello.</w:t>
+      </w:r>
+    </w:p>
+    <w:p>
+      <w:pPr>
+        <w:pStyle w:val="Paragrafoelenco"/>
+        <w:rPr>
+          <w:rFonts w:ascii="Arial" w:hAnsi="Arial" w:cs="Arial"/>
+        </w:rPr>
+      </w:pPr>
+    </w:p>
+    <w:p>
+      <w:pPr>
+        <w:pStyle w:val="Paragrafoelenco"/>
+        <w:numPr>
+          <w:ilvl w:val="0"/>
+          <w:numId w:val="23"/>
+        </w:numPr>
+        <w:spacing w:after="160" w:line="259" w:lineRule="auto"/>
+        <w:rPr>
+          <w:rFonts w:ascii="Arial" w:hAnsi="Arial" w:cs="Arial"/>
+        </w:rPr>
+      </w:pPr>
+      <w:r>
+        <w:rPr>
+          <w:rFonts w:ascii="Arial" w:hAnsi="Arial" w:cs="Arial"/>
+        </w:rPr>
+        <w:t>Cliente: è un utente registrato al sistema, ha tutte le funzionalità dell’utente guest. Il cliente deve poter autenticarsi al sistema, finalizzare un acquisto, visualizzare la cronologia degli ordini effettuati, eliminare un ordine, modificare il proprio profilo utente ed effettuare la disconnessione dal sistema.</w:t>
+      </w:r>
+    </w:p>
+    <w:p>
+      <w:pPr>
+        <w:pStyle w:val="Paragrafoelenco"/>
+        <w:rPr>
+          <w:rFonts w:ascii="Arial" w:hAnsi="Arial" w:cs="Arial"/>
+        </w:rPr>
+      </w:pPr>
+    </w:p>
+    <w:p>
+      <w:pPr>
+        <w:pStyle w:val="Paragrafoelenco"/>
+        <w:numPr>
+          <w:ilvl w:val="0"/>
+          <w:numId w:val="23"/>
+        </w:numPr>
+        <w:spacing w:after="160" w:line="259" w:lineRule="auto"/>
+        <w:rPr>
+          <w:rFonts w:ascii="Arial" w:hAnsi="Arial" w:cs="Arial"/>
+        </w:rPr>
+      </w:pPr>
+      <w:r>
+        <w:rPr>
+          <w:rFonts w:ascii="Arial" w:hAnsi="Arial" w:cs="Arial"/>
+        </w:rPr>
+        <w:t>Operatore turistico: è un utente registrato al sistema come gestore. Deve poter effettuare l’accesso al portale e scegliere in che modalità utilizzare il sistema, se come operatore turistico o come cliente e nel secondo caso deve avere tutte le funzionalità di un utente cliente. Deve inoltre poter creare uno o più pacchetti viaggio, modificarli ed eventualmente eliminarli, visualizzare tutti gli ordini e filtrarli attraverso l’username del cliente o per data di acquisto e uscire dal sistema.</w:t>
+      </w:r>
+    </w:p>
+    <w:p>
+      <w:pPr>
+        <w:pStyle w:val="Paragrafoelenco"/>
+        <w:rPr>
+          <w:rFonts w:ascii="Arial" w:hAnsi="Arial" w:cs="Arial"/>
+        </w:rPr>
       </w:pPr>
     </w:p>
     <w:p>
       <w:pPr>
         <w:pStyle w:val="Titolo1"/>
+        <w:numPr>
+          <w:ilvl w:val="1"/>
+          <w:numId w:val="20"/>
+        </w:numPr>
         <w:rPr>
           <w:rFonts w:ascii="Arial" w:hAnsi="Arial" w:cs="Arial"/>
           <w:b/>
@@ -3693,6 +3767,7 @@
         </w:rPr>
       </w:pPr>
       <w:bookmarkStart w:id="4" w:name="_Toc116902559"/>
+      <w:proofErr w:type="spellStart"/>
       <w:r>
         <w:rPr>
           <w:rFonts w:ascii="Arial" w:hAnsi="Arial" w:cs="Arial"/>
@@ -3704,9 +3779,10 @@
           <w:szCs w:val="28"/>
           <w:lang w:val="en-US"/>
         </w:rPr>
-        <w:t xml:space="preserve">4.0 </w:t>
-      </w:r>
-      <w:proofErr w:type="spellStart"/>
+        <w:lastRenderedPageBreak/>
+        <w:t>Requisiti</w:t>
+      </w:r>
+      <w:proofErr w:type="spellEnd"/>
       <w:r>
         <w:rPr>
           <w:rFonts w:ascii="Arial" w:hAnsi="Arial" w:cs="Arial"/>
@@ -3718,9 +3794,9 @@
           <w:szCs w:val="28"/>
           <w:lang w:val="en-US"/>
         </w:rPr>
-        <w:t>Requisiti</w:t>
-      </w:r>
-      <w:proofErr w:type="spellEnd"/>
+        <w:t xml:space="preserve"> non </w:t>
+      </w:r>
+      <w:proofErr w:type="spellStart"/>
       <w:r>
         <w:rPr>
           <w:rFonts w:ascii="Arial" w:hAnsi="Arial" w:cs="Arial"/>
@@ -3732,10 +3808,250 @@
           <w:szCs w:val="28"/>
           <w:lang w:val="en-US"/>
         </w:rPr>
-        <w:t xml:space="preserve"> non </w:t>
+        <w:t>funzionali</w:t>
+      </w:r>
+      <w:bookmarkEnd w:id="4"/>
+      <w:proofErr w:type="spellEnd"/>
+    </w:p>
+    <w:p>
+      <w:pPr>
+        <w:pStyle w:val="Paragrafoelenco"/>
+        <w:ind w:left="828"/>
+        <w:rPr>
+          <w:rFonts w:ascii="Arial" w:hAnsi="Arial" w:cs="Arial"/>
+          <w:lang w:val="en-US"/>
+        </w:rPr>
+      </w:pPr>
+    </w:p>
+    <w:p>
+      <w:pPr>
+        <w:pStyle w:val="Paragrafoelenco"/>
+        <w:numPr>
+          <w:ilvl w:val="0"/>
+          <w:numId w:val="24"/>
+        </w:numPr>
+        <w:spacing w:after="160" w:line="259" w:lineRule="auto"/>
+        <w:rPr>
+          <w:rFonts w:ascii="Arial" w:hAnsi="Arial" w:cs="Arial"/>
+          <w:b/>
+          <w:bCs/>
+        </w:rPr>
+      </w:pPr>
+      <w:r>
+        <w:rPr>
+          <w:rFonts w:ascii="Arial" w:hAnsi="Arial" w:cs="Arial"/>
+          <w:b/>
+          <w:bCs/>
+        </w:rPr>
+        <w:t>Usabilità</w:t>
+      </w:r>
+    </w:p>
+    <w:p>
+      <w:pPr>
+        <w:pStyle w:val="Paragrafoelenco"/>
+        <w:rPr>
+          <w:rFonts w:ascii="Arial" w:hAnsi="Arial" w:cs="Arial"/>
+        </w:rPr>
+      </w:pPr>
+      <w:r>
+        <w:rPr>
+          <w:rFonts w:ascii="Arial" w:hAnsi="Arial" w:cs="Arial"/>
+        </w:rPr>
+        <w:t>Gli utenti che interagiscono al sistema devono poter essere in grado di utilizzare qualsiasi funzionalità che il sistema offre senza difficoltà.</w:t>
+      </w:r>
+    </w:p>
+    <w:p>
+      <w:pPr>
+        <w:pStyle w:val="Paragrafoelenco"/>
+        <w:rPr>
+          <w:rFonts w:ascii="Arial" w:hAnsi="Arial" w:cs="Arial"/>
+        </w:rPr>
+      </w:pPr>
+      <w:r>
+        <w:rPr>
+          <w:rFonts w:ascii="Arial" w:hAnsi="Arial" w:cs="Arial"/>
+        </w:rPr>
+        <w:t>Per poter consentire all’utente una corretta visualizzazione dei contenuti anche tramite smartphone e tablet è indispensabile che la piattaforma abbia un layout responsive. Per tutti i tipi di utente, deve essere possibile</w:t>
+      </w:r>
+    </w:p>
+    <w:p>
+      <w:pPr>
+        <w:pStyle w:val="Paragrafoelenco"/>
+        <w:rPr>
+          <w:rFonts w:ascii="Arial" w:hAnsi="Arial" w:cs="Arial"/>
+        </w:rPr>
+      </w:pPr>
+      <w:r>
+        <w:rPr>
+          <w:rFonts w:ascii="Arial" w:hAnsi="Arial" w:cs="Arial"/>
+        </w:rPr>
+        <w:t>utilizzare il sistema senza la lettura di istruzioni preliminari.</w:t>
+      </w:r>
+    </w:p>
+    <w:p>
+      <w:pPr>
+        <w:pStyle w:val="Paragrafoelenco"/>
+        <w:rPr>
+          <w:rFonts w:ascii="Arial" w:hAnsi="Arial" w:cs="Arial"/>
+        </w:rPr>
+      </w:pPr>
+    </w:p>
+    <w:p>
+      <w:pPr>
+        <w:pStyle w:val="Paragrafoelenco"/>
+        <w:numPr>
+          <w:ilvl w:val="0"/>
+          <w:numId w:val="24"/>
+        </w:numPr>
+        <w:spacing w:after="160" w:line="259" w:lineRule="auto"/>
+        <w:rPr>
+          <w:rFonts w:ascii="Arial" w:hAnsi="Arial" w:cs="Arial"/>
+        </w:rPr>
+      </w:pPr>
+      <w:r>
+        <w:rPr>
+          <w:rFonts w:ascii="Arial" w:hAnsi="Arial" w:cs="Arial"/>
+          <w:b/>
+          <w:bCs/>
+        </w:rPr>
+        <w:t>Affidabilità</w:t>
+      </w:r>
+    </w:p>
+    <w:p>
+      <w:pPr>
+        <w:pStyle w:val="Paragrafoelenco"/>
+        <w:rPr>
+          <w:rFonts w:ascii="Arial" w:hAnsi="Arial" w:cs="Arial"/>
+        </w:rPr>
+      </w:pPr>
+      <w:r>
+        <w:rPr>
+          <w:rFonts w:ascii="Arial" w:hAnsi="Arial" w:cs="Arial"/>
+        </w:rPr>
+        <w:t>È necessario che il sistema garantisca la consistenza dei dati, consentendo l'accesso ad informazioni corrette, sempre aggiornate ed allineate tra di loro. Inoltre, l’applicazione deve essere disponibile sulla rete 24h senza interruzioni.</w:t>
+      </w:r>
+    </w:p>
+    <w:p>
+      <w:pPr>
+        <w:pStyle w:val="Paragrafoelenco"/>
+        <w:rPr>
+          <w:rFonts w:ascii="Arial" w:hAnsi="Arial" w:cs="Arial"/>
+        </w:rPr>
+      </w:pPr>
+    </w:p>
+    <w:p>
+      <w:pPr>
+        <w:pStyle w:val="Paragrafoelenco"/>
+        <w:numPr>
+          <w:ilvl w:val="0"/>
+          <w:numId w:val="24"/>
+        </w:numPr>
+        <w:spacing w:after="160" w:line="259" w:lineRule="auto"/>
+        <w:rPr>
+          <w:rFonts w:ascii="Arial" w:hAnsi="Arial" w:cs="Arial"/>
+          <w:b/>
+          <w:bCs/>
+        </w:rPr>
+      </w:pPr>
+      <w:r>
+        <w:rPr>
+          <w:rFonts w:ascii="Arial" w:hAnsi="Arial" w:cs="Arial"/>
+          <w:b/>
+          <w:bCs/>
+        </w:rPr>
+        <w:t>Performance</w:t>
+      </w:r>
+    </w:p>
+    <w:p>
+      <w:pPr>
+        <w:pStyle w:val="Paragrafoelenco"/>
+        <w:rPr>
+          <w:rFonts w:ascii="Arial" w:hAnsi="Arial" w:cs="Arial"/>
+        </w:rPr>
+      </w:pPr>
+      <w:r>
+        <w:rPr>
+          <w:rFonts w:ascii="Arial" w:hAnsi="Arial" w:cs="Arial"/>
+        </w:rPr>
+        <w:t>Il portale deve essere in grado di interagire, contemporaneamente, con almeno 100 utenti mantenendo tempi di risposta inferiori a 2 secondi.</w:t>
+      </w:r>
+    </w:p>
+    <w:p>
+      <w:pPr>
+        <w:rPr>
+          <w:rFonts w:ascii="Arial" w:hAnsi="Arial" w:cs="Arial"/>
+          <w:sz w:val="28"/>
+          <w:szCs w:val="28"/>
+        </w:rPr>
+      </w:pPr>
+    </w:p>
+    <w:p>
+      <w:pPr>
+        <w:rPr>
+          <w:lang w:val="en-US"/>
+        </w:rPr>
+      </w:pPr>
+    </w:p>
+    <w:p>
+      <w:pPr>
+        <w:pStyle w:val="Titolo1"/>
+        <w:rPr>
+          <w:rFonts w:ascii="Arial" w:hAnsi="Arial" w:cs="Arial"/>
+          <w:b/>
+          <w:bCs/>
+          <w:i/>
+          <w:iCs/>
+          <w:sz w:val="28"/>
+          <w:szCs w:val="28"/>
+        </w:rPr>
+      </w:pPr>
+      <w:bookmarkStart w:id="5" w:name="_Toc116902560"/>
+      <w:r>
+        <w:rPr>
+          <w:rFonts w:ascii="Arial" w:hAnsi="Arial" w:cs="Arial"/>
+          <w:b/>
+          <w:bCs/>
+          <w:i/>
+          <w:iCs/>
+          <w:sz w:val="28"/>
+          <w:szCs w:val="28"/>
+        </w:rPr>
+        <w:t>4.0 Target Environment</w:t>
+      </w:r>
+      <w:bookmarkEnd w:id="5"/>
+    </w:p>
+    <w:p/>
+    <w:p>
+      <w:pPr>
+        <w:ind w:left="709"/>
+        <w:rPr>
+          <w:rFonts w:ascii="Arial" w:hAnsi="Arial" w:cs="Arial"/>
+        </w:rPr>
+      </w:pPr>
+      <w:r>
+        <w:rPr>
+          <w:rFonts w:ascii="Arial" w:hAnsi="Arial" w:cs="Arial"/>
+        </w:rPr>
+        <w:t xml:space="preserve">L’applicazione sarà sviluppata utilizzando le funzionalità di Java Enterprise, </w:t>
       </w:r>
       <w:proofErr w:type="spellStart"/>
       <w:r>
+        <w:rPr>
+          <w:rFonts w:ascii="Arial" w:hAnsi="Arial" w:cs="Arial"/>
+        </w:rPr>
+        <w:t>Javascript</w:t>
+      </w:r>
+      <w:proofErr w:type="spellEnd"/>
+      <w:r>
+        <w:rPr>
+          <w:rFonts w:ascii="Arial" w:hAnsi="Arial" w:cs="Arial"/>
+        </w:rPr>
+        <w:t xml:space="preserve"> e MySQL e sarà disponibile su un server esterno. Tutti gli utenti con a disposizione un browser ed una connessione internet devono essere in grado di accedere all’applicazione.</w:t>
+      </w:r>
+    </w:p>
+    <w:p>
+      <w:pPr>
+        <w:pStyle w:val="Titolo1"/>
         <w:rPr>
           <w:rFonts w:ascii="Arial" w:hAnsi="Arial" w:cs="Arial"/>
           <w:b/>
@@ -3746,78 +4062,9 @@
           <w:szCs w:val="28"/>
           <w:lang w:val="en-US"/>
         </w:rPr>
-        <w:t>funzionali</w:t>
-      </w:r>
-      <w:bookmarkEnd w:id="4"/>
-      <w:proofErr w:type="spellEnd"/>
-    </w:p>
-    <w:p>
-      <w:pPr>
-        <w:rPr>
-          <w:lang w:val="en-US"/>
-        </w:rPr>
-      </w:pPr>
-    </w:p>
-    <w:p>
-      <w:pPr>
-        <w:pStyle w:val="Titolo1"/>
-        <w:rPr>
-          <w:rFonts w:ascii="Arial" w:hAnsi="Arial" w:cs="Arial"/>
-          <w:b/>
-          <w:bCs/>
-          <w:i/>
-          <w:iCs/>
-          <w:sz w:val="28"/>
-          <w:szCs w:val="28"/>
-        </w:rPr>
-      </w:pPr>
-      <w:bookmarkStart w:id="5" w:name="_Toc116902560"/>
-      <w:r>
-        <w:rPr>
-          <w:rFonts w:ascii="Arial" w:hAnsi="Arial" w:cs="Arial"/>
-          <w:b/>
-          <w:bCs/>
-          <w:i/>
-          <w:iCs/>
-          <w:sz w:val="28"/>
-          <w:szCs w:val="28"/>
-        </w:rPr>
-        <w:t>4.0 Target Environment</w:t>
-      </w:r>
-      <w:bookmarkEnd w:id="5"/>
-    </w:p>
-    <w:p/>
-    <w:p>
-      <w:pPr>
-        <w:ind w:left="709"/>
-        <w:rPr>
-          <w:rFonts w:ascii="Arial" w:hAnsi="Arial" w:cs="Arial"/>
-        </w:rPr>
-      </w:pPr>
-      <w:r>
-        <w:rPr>
-          <w:rFonts w:ascii="Arial" w:hAnsi="Arial" w:cs="Arial"/>
-        </w:rPr>
-        <w:t xml:space="preserve">L’applicazione sarà sviluppata utilizzando le funzionalità di Java Enterprise, </w:t>
-      </w:r>
-      <w:proofErr w:type="spellStart"/>
-      <w:r>
-        <w:rPr>
-          <w:rFonts w:ascii="Arial" w:hAnsi="Arial" w:cs="Arial"/>
-        </w:rPr>
-        <w:t>Javascript</w:t>
-      </w:r>
-      <w:proofErr w:type="spellEnd"/>
-      <w:r>
-        <w:rPr>
-          <w:rFonts w:ascii="Arial" w:hAnsi="Arial" w:cs="Arial"/>
-        </w:rPr>
-        <w:t xml:space="preserve"> e MySQL e sarà disponibile su un server esterno. Tutti gli utenti con a disposizione un browser ed una connessione internet devono essere in grado di accedere all’applicazione.</w:t>
-      </w:r>
-    </w:p>
-    <w:p>
-      <w:pPr>
-        <w:pStyle w:val="Titolo1"/>
+      </w:pPr>
+      <w:bookmarkStart w:id="6" w:name="_Toc116902561"/>
+      <w:r>
         <w:rPr>
           <w:rFonts w:ascii="Arial" w:hAnsi="Arial" w:cs="Arial"/>
           <w:b/>
@@ -3828,19 +4075,6 @@
           <w:szCs w:val="28"/>
           <w:lang w:val="en-US"/>
         </w:rPr>
-      </w:pPr>
-      <w:bookmarkStart w:id="6" w:name="_Toc116902561"/>
-      <w:r>
-        <w:rPr>
-          <w:rFonts w:ascii="Arial" w:hAnsi="Arial" w:cs="Arial"/>
-          <w:b/>
-          <w:bCs/>
-          <w:i/>
-          <w:iCs/>
-          <w:sz w:val="28"/>
-          <w:szCs w:val="28"/>
-          <w:lang w:val="en-US"/>
-        </w:rPr>
         <w:t>5.0 Deliverables &amp; Deadlines</w:t>
       </w:r>
       <w:bookmarkEnd w:id="6"/>
@@ -4072,7 +4306,6 @@
         <w:rPr>
           <w:rFonts w:ascii="Arial" w:hAnsi="Arial" w:cs="Arial"/>
         </w:rPr>
-        <w:lastRenderedPageBreak/>
         <w:t xml:space="preserve">Piano di test di sistema e specifica dei casi di test per il sottosistema da implementare: </w:t>
       </w:r>
       <w:r>
@@ -4619,7 +4852,7 @@
         <v:path o:extrusionok="f" gradientshapeok="t" o:connecttype="rect"/>
         <o:lock v:ext="edit" aspectratio="t"/>
       </v:shapetype>
-      <v:shape id="_x0000_i1120" type="#_x0000_t75" style="width:320.35pt;height:249.8pt" o:bullet="t" filled="t">
+      <v:shape id="_x0000_i1034" type="#_x0000_t75" style="width:320.2pt;height:249.8pt" o:bullet="t" filled="t">
         <v:fill color2="black"/>
         <v:imagedata r:id="rId1" o:title=""/>
       </v:shape>
@@ -5021,9 +5254,9 @@
   </w:abstractNum>
   <w:abstractNum w:abstractNumId="7" w15:restartNumberingAfterBreak="0">
     <w:nsid w:val="12CF4C61"/>
-    <w:multiLevelType w:val="hybridMultilevel"/>
-    <w:tmpl w:val="4C06E1FE"/>
-    <w:lvl w:ilvl="0" w:tplc="0410000F">
+    <w:multiLevelType w:val="multilevel"/>
+    <w:tmpl w:val="36DAA872"/>
+    <w:lvl w:ilvl="0">
       <w:start w:val="1"/>
       <w:numFmt w:val="decimal"/>
       <w:lvlText w:val="%1."/>
@@ -5035,77 +5268,108 @@
         <w:rFonts w:hint="default"/>
       </w:rPr>
     </w:lvl>
-    <w:lvl w:ilvl="1" w:tplc="04100019" w:tentative="1">
-      <w:start w:val="1"/>
-      <w:numFmt w:val="lowerLetter"/>
-      <w:lvlText w:val="%2."/>
-      <w:lvlJc w:val="left"/>
-      <w:pPr>
-        <w:ind w:left="1440" w:hanging="360"/>
-      </w:pPr>
-    </w:lvl>
-    <w:lvl w:ilvl="2" w:tplc="0410001B" w:tentative="1">
-      <w:start w:val="1"/>
-      <w:numFmt w:val="lowerRoman"/>
-      <w:lvlText w:val="%3."/>
-      <w:lvlJc w:val="right"/>
-      <w:pPr>
-        <w:ind w:left="2160" w:hanging="180"/>
-      </w:pPr>
-    </w:lvl>
-    <w:lvl w:ilvl="3" w:tplc="0410000F" w:tentative="1">
-      <w:start w:val="1"/>
-      <w:numFmt w:val="decimal"/>
-      <w:lvlText w:val="%4."/>
-      <w:lvlJc w:val="left"/>
-      <w:pPr>
-        <w:ind w:left="2880" w:hanging="360"/>
-      </w:pPr>
-    </w:lvl>
-    <w:lvl w:ilvl="4" w:tplc="04100019" w:tentative="1">
-      <w:start w:val="1"/>
-      <w:numFmt w:val="lowerLetter"/>
-      <w:lvlText w:val="%5."/>
-      <w:lvlJc w:val="left"/>
-      <w:pPr>
-        <w:ind w:left="3600" w:hanging="360"/>
-      </w:pPr>
-    </w:lvl>
-    <w:lvl w:ilvl="5" w:tplc="0410001B" w:tentative="1">
-      <w:start w:val="1"/>
-      <w:numFmt w:val="lowerRoman"/>
-      <w:lvlText w:val="%6."/>
-      <w:lvlJc w:val="right"/>
-      <w:pPr>
-        <w:ind w:left="4320" w:hanging="180"/>
-      </w:pPr>
-    </w:lvl>
-    <w:lvl w:ilvl="6" w:tplc="0410000F" w:tentative="1">
-      <w:start w:val="1"/>
-      <w:numFmt w:val="decimal"/>
-      <w:lvlText w:val="%7."/>
-      <w:lvlJc w:val="left"/>
-      <w:pPr>
-        <w:ind w:left="5040" w:hanging="360"/>
-      </w:pPr>
-    </w:lvl>
-    <w:lvl w:ilvl="7" w:tplc="04100019" w:tentative="1">
-      <w:start w:val="1"/>
-      <w:numFmt w:val="lowerLetter"/>
-      <w:lvlText w:val="%8."/>
-      <w:lvlJc w:val="left"/>
-      <w:pPr>
-        <w:ind w:left="5760" w:hanging="360"/>
-      </w:pPr>
-    </w:lvl>
-    <w:lvl w:ilvl="8" w:tplc="0410001B" w:tentative="1">
-      <w:start w:val="1"/>
-      <w:numFmt w:val="lowerRoman"/>
-      <w:lvlText w:val="%9."/>
-      <w:lvlJc w:val="right"/>
-      <w:pPr>
-        <w:ind w:left="6480" w:hanging="180"/>
-      </w:pPr>
+    <w:lvl w:ilvl="1">
+      <w:numFmt w:val="decimal"/>
+      <w:isLgl/>
+      <w:lvlText w:val="%1.%2"/>
+      <w:lvlJc w:val="left"/>
+      <w:pPr>
+        <w:ind w:left="828" w:hanging="468"/>
+      </w:pPr>
+      <w:rPr>
+        <w:rFonts w:hint="default"/>
+      </w:rPr>
+    </w:lvl>
+    <w:lvl w:ilvl="2">
+      <w:start w:val="1"/>
+      <w:numFmt w:val="decimal"/>
+      <w:isLgl/>
+      <w:lvlText w:val="%1.%2.%3"/>
+      <w:lvlJc w:val="left"/>
+      <w:pPr>
+        <w:ind w:left="1080" w:hanging="720"/>
+      </w:pPr>
+      <w:rPr>
+        <w:rFonts w:hint="default"/>
+      </w:rPr>
+    </w:lvl>
+    <w:lvl w:ilvl="3">
+      <w:start w:val="1"/>
+      <w:numFmt w:val="decimal"/>
+      <w:isLgl/>
+      <w:lvlText w:val="%1.%2.%3.%4"/>
+      <w:lvlJc w:val="left"/>
+      <w:pPr>
+        <w:ind w:left="1080" w:hanging="720"/>
+      </w:pPr>
+      <w:rPr>
+        <w:rFonts w:hint="default"/>
+      </w:rPr>
+    </w:lvl>
+    <w:lvl w:ilvl="4">
+      <w:start w:val="1"/>
+      <w:numFmt w:val="decimal"/>
+      <w:isLgl/>
+      <w:lvlText w:val="%1.%2.%3.%4.%5"/>
+      <w:lvlJc w:val="left"/>
+      <w:pPr>
+        <w:ind w:left="1440" w:hanging="1080"/>
+      </w:pPr>
+      <w:rPr>
+        <w:rFonts w:hint="default"/>
+      </w:rPr>
+    </w:lvl>
+    <w:lvl w:ilvl="5">
+      <w:start w:val="1"/>
+      <w:numFmt w:val="decimal"/>
+      <w:isLgl/>
+      <w:lvlText w:val="%1.%2.%3.%4.%5.%6"/>
+      <w:lvlJc w:val="left"/>
+      <w:pPr>
+        <w:ind w:left="1440" w:hanging="1080"/>
+      </w:pPr>
+      <w:rPr>
+        <w:rFonts w:hint="default"/>
+      </w:rPr>
+    </w:lvl>
+    <w:lvl w:ilvl="6">
+      <w:start w:val="1"/>
+      <w:numFmt w:val="decimal"/>
+      <w:isLgl/>
+      <w:lvlText w:val="%1.%2.%3.%4.%5.%6.%7"/>
+      <w:lvlJc w:val="left"/>
+      <w:pPr>
+        <w:ind w:left="1800" w:hanging="1440"/>
+      </w:pPr>
+      <w:rPr>
+        <w:rFonts w:hint="default"/>
+      </w:rPr>
+    </w:lvl>
+    <w:lvl w:ilvl="7">
+      <w:start w:val="1"/>
+      <w:numFmt w:val="decimal"/>
+      <w:isLgl/>
+      <w:lvlText w:val="%1.%2.%3.%4.%5.%6.%7.%8"/>
+      <w:lvlJc w:val="left"/>
+      <w:pPr>
+        <w:ind w:left="1800" w:hanging="1440"/>
+      </w:pPr>
+      <w:rPr>
+        <w:rFonts w:hint="default"/>
+      </w:rPr>
+    </w:lvl>
+    <w:lvl w:ilvl="8">
+      <w:start w:val="1"/>
+      <w:numFmt w:val="decimal"/>
+      <w:isLgl/>
+      <w:lvlText w:val="%1.%2.%3.%4.%5.%6.%7.%8.%9"/>
+      <w:lvlJc w:val="left"/>
+      <w:pPr>
+        <w:ind w:left="2160" w:hanging="1800"/>
+      </w:pPr>
+      <w:rPr>
+        <w:rFonts w:hint="default"/>
+      </w:rPr>
     </w:lvl>
   </w:abstractNum>
   <w:abstractNum w:abstractNumId="8" w15:restartNumberingAfterBreak="0">
@@ -5777,9 +6041,9 @@
   </w:abstractNum>
   <w:abstractNum w:abstractNumId="15" w15:restartNumberingAfterBreak="0">
     <w:nsid w:val="3E800756"/>
-    <w:multiLevelType w:val="hybridMultilevel"/>
-    <w:tmpl w:val="953813BE"/>
-    <w:lvl w:ilvl="0" w:tplc="0410000F">
+    <w:multiLevelType w:val="multilevel"/>
+    <w:tmpl w:val="603428E4"/>
+    <w:lvl w:ilvl="0">
       <w:start w:val="1"/>
       <w:numFmt w:val="decimal"/>
       <w:lvlText w:val="%1."/>
@@ -5791,77 +6055,108 @@
         <w:rFonts w:hint="default"/>
       </w:rPr>
     </w:lvl>
-    <w:lvl w:ilvl="1" w:tplc="04100019" w:tentative="1">
-      <w:start w:val="1"/>
-      <w:numFmt w:val="lowerLetter"/>
-      <w:lvlText w:val="%2."/>
-      <w:lvlJc w:val="left"/>
-      <w:pPr>
-        <w:ind w:left="1440" w:hanging="360"/>
-      </w:pPr>
-    </w:lvl>
-    <w:lvl w:ilvl="2" w:tplc="0410001B" w:tentative="1">
-      <w:start w:val="1"/>
-      <w:numFmt w:val="lowerRoman"/>
-      <w:lvlText w:val="%3."/>
-      <w:lvlJc w:val="right"/>
-      <w:pPr>
-        <w:ind w:left="2160" w:hanging="180"/>
-      </w:pPr>
-    </w:lvl>
-    <w:lvl w:ilvl="3" w:tplc="0410000F" w:tentative="1">
-      <w:start w:val="1"/>
-      <w:numFmt w:val="decimal"/>
-      <w:lvlText w:val="%4."/>
-      <w:lvlJc w:val="left"/>
-      <w:pPr>
-        <w:ind w:left="2880" w:hanging="360"/>
-      </w:pPr>
-    </w:lvl>
-    <w:lvl w:ilvl="4" w:tplc="04100019" w:tentative="1">
-      <w:start w:val="1"/>
-      <w:numFmt w:val="lowerLetter"/>
-      <w:lvlText w:val="%5."/>
-      <w:lvlJc w:val="left"/>
-      <w:pPr>
-        <w:ind w:left="3600" w:hanging="360"/>
-      </w:pPr>
-    </w:lvl>
-    <w:lvl w:ilvl="5" w:tplc="0410001B" w:tentative="1">
-      <w:start w:val="1"/>
-      <w:numFmt w:val="lowerRoman"/>
-      <w:lvlText w:val="%6."/>
-      <w:lvlJc w:val="right"/>
-      <w:pPr>
-        <w:ind w:left="4320" w:hanging="180"/>
-      </w:pPr>
-    </w:lvl>
-    <w:lvl w:ilvl="6" w:tplc="0410000F" w:tentative="1">
-      <w:start w:val="1"/>
-      <w:numFmt w:val="decimal"/>
-      <w:lvlText w:val="%7."/>
-      <w:lvlJc w:val="left"/>
-      <w:pPr>
-        <w:ind w:left="5040" w:hanging="360"/>
-      </w:pPr>
-    </w:lvl>
-    <w:lvl w:ilvl="7" w:tplc="04100019" w:tentative="1">
-      <w:start w:val="1"/>
-      <w:numFmt w:val="lowerLetter"/>
-      <w:lvlText w:val="%8."/>
-      <w:lvlJc w:val="left"/>
-      <w:pPr>
-        <w:ind w:left="5760" w:hanging="360"/>
-      </w:pPr>
-    </w:lvl>
-    <w:lvl w:ilvl="8" w:tplc="0410001B" w:tentative="1">
-      <w:start w:val="1"/>
-      <w:numFmt w:val="lowerRoman"/>
-      <w:lvlText w:val="%9."/>
-      <w:lvlJc w:val="right"/>
-      <w:pPr>
-        <w:ind w:left="6480" w:hanging="180"/>
-      </w:pPr>
+    <w:lvl w:ilvl="1">
+      <w:numFmt w:val="decimal"/>
+      <w:isLgl/>
+      <w:lvlText w:val="%1.%2"/>
+      <w:lvlJc w:val="left"/>
+      <w:pPr>
+        <w:ind w:left="828" w:hanging="468"/>
+      </w:pPr>
+      <w:rPr>
+        <w:rFonts w:hint="default"/>
+      </w:rPr>
+    </w:lvl>
+    <w:lvl w:ilvl="2">
+      <w:start w:val="1"/>
+      <w:numFmt w:val="decimal"/>
+      <w:isLgl/>
+      <w:lvlText w:val="%1.%2.%3"/>
+      <w:lvlJc w:val="left"/>
+      <w:pPr>
+        <w:ind w:left="1080" w:hanging="720"/>
+      </w:pPr>
+      <w:rPr>
+        <w:rFonts w:hint="default"/>
+      </w:rPr>
+    </w:lvl>
+    <w:lvl w:ilvl="3">
+      <w:start w:val="1"/>
+      <w:numFmt w:val="decimal"/>
+      <w:isLgl/>
+      <w:lvlText w:val="%1.%2.%3.%4"/>
+      <w:lvlJc w:val="left"/>
+      <w:pPr>
+        <w:ind w:left="1080" w:hanging="720"/>
+      </w:pPr>
+      <w:rPr>
+        <w:rFonts w:hint="default"/>
+      </w:rPr>
+    </w:lvl>
+    <w:lvl w:ilvl="4">
+      <w:start w:val="1"/>
+      <w:numFmt w:val="decimal"/>
+      <w:isLgl/>
+      <w:lvlText w:val="%1.%2.%3.%4.%5"/>
+      <w:lvlJc w:val="left"/>
+      <w:pPr>
+        <w:ind w:left="1440" w:hanging="1080"/>
+      </w:pPr>
+      <w:rPr>
+        <w:rFonts w:hint="default"/>
+      </w:rPr>
+    </w:lvl>
+    <w:lvl w:ilvl="5">
+      <w:start w:val="1"/>
+      <w:numFmt w:val="decimal"/>
+      <w:isLgl/>
+      <w:lvlText w:val="%1.%2.%3.%4.%5.%6"/>
+      <w:lvlJc w:val="left"/>
+      <w:pPr>
+        <w:ind w:left="1440" w:hanging="1080"/>
+      </w:pPr>
+      <w:rPr>
+        <w:rFonts w:hint="default"/>
+      </w:rPr>
+    </w:lvl>
+    <w:lvl w:ilvl="6">
+      <w:start w:val="1"/>
+      <w:numFmt w:val="decimal"/>
+      <w:isLgl/>
+      <w:lvlText w:val="%1.%2.%3.%4.%5.%6.%7"/>
+      <w:lvlJc w:val="left"/>
+      <w:pPr>
+        <w:ind w:left="1800" w:hanging="1440"/>
+      </w:pPr>
+      <w:rPr>
+        <w:rFonts w:hint="default"/>
+      </w:rPr>
+    </w:lvl>
+    <w:lvl w:ilvl="7">
+      <w:start w:val="1"/>
+      <w:numFmt w:val="decimal"/>
+      <w:isLgl/>
+      <w:lvlText w:val="%1.%2.%3.%4.%5.%6.%7.%8"/>
+      <w:lvlJc w:val="left"/>
+      <w:pPr>
+        <w:ind w:left="1800" w:hanging="1440"/>
+      </w:pPr>
+      <w:rPr>
+        <w:rFonts w:hint="default"/>
+      </w:rPr>
+    </w:lvl>
+    <w:lvl w:ilvl="8">
+      <w:start w:val="1"/>
+      <w:numFmt w:val="decimal"/>
+      <w:isLgl/>
+      <w:lvlText w:val="%1.%2.%3.%4.%5.%6.%7.%8.%9"/>
+      <w:lvlJc w:val="left"/>
+      <w:pPr>
+        <w:ind w:left="2160" w:hanging="1800"/>
+      </w:pPr>
+      <w:rPr>
+        <w:rFonts w:hint="default"/>
+      </w:rPr>
     </w:lvl>
   </w:abstractNum>
   <w:abstractNum w:abstractNumId="16" w15:restartNumberingAfterBreak="0">

</xml_diff>

<commit_message>
feat: modifiche formali al file Problem Statement
</commit_message>
<xml_diff>
--- a/Deliverables/Problem Statement.docx
+++ b/Deliverables/Problem Statement.docx
@@ -189,7 +189,7 @@
           <w:sz w:val="36"/>
           <w:lang w:val="en-US"/>
         </w:rPr>
-        <w:t>3</w:t>
+        <w:t>4</w:t>
       </w:r>
     </w:p>
     <w:p>
@@ -275,7 +275,7 @@
         <w:rPr>
           <w:sz w:val="32"/>
         </w:rPr>
-        <w:t>7</w:t>
+        <w:t>9</w:t>
       </w:r>
       <w:r>
         <w:rPr>
@@ -1230,7 +1230,19 @@
               <w:rPr>
                 <w:sz w:val="20"/>
               </w:rPr>
-              <w:t>/10/22</w:t>
+              <w:t>/10/</w:t>
+            </w:r>
+            <w:r>
+              <w:rPr>
+                <w:sz w:val="20"/>
+              </w:rPr>
+              <w:t>20</w:t>
+            </w:r>
+            <w:r>
+              <w:rPr>
+                <w:sz w:val="20"/>
+              </w:rPr>
+              <w:t>22</w:t>
             </w:r>
           </w:p>
         </w:tc>
@@ -1358,7 +1370,19 @@
               <w:rPr>
                 <w:sz w:val="20"/>
               </w:rPr>
-              <w:t>/10/22</w:t>
+              <w:t>/10/</w:t>
+            </w:r>
+            <w:r>
+              <w:rPr>
+                <w:sz w:val="20"/>
+              </w:rPr>
+              <w:t>20</w:t>
+            </w:r>
+            <w:r>
+              <w:rPr>
+                <w:sz w:val="20"/>
+              </w:rPr>
+              <w:t>22</w:t>
             </w:r>
           </w:p>
         </w:tc>
@@ -1460,7 +1484,19 @@
               <w:rPr>
                 <w:sz w:val="20"/>
               </w:rPr>
-              <w:t>17/10/22</w:t>
+              <w:t>17/10/</w:t>
+            </w:r>
+            <w:r>
+              <w:rPr>
+                <w:sz w:val="20"/>
+              </w:rPr>
+              <w:t>20</w:t>
+            </w:r>
+            <w:r>
+              <w:rPr>
+                <w:sz w:val="20"/>
+              </w:rPr>
+              <w:t>22</w:t>
             </w:r>
           </w:p>
         </w:tc>
@@ -1558,6 +1594,12 @@
                 <w:sz w:val="20"/>
               </w:rPr>
             </w:pPr>
+            <w:r>
+              <w:rPr>
+                <w:sz w:val="20"/>
+              </w:rPr>
+              <w:t>18/10/2022</w:t>
+            </w:r>
           </w:p>
         </w:tc>
         <w:tc>
@@ -1576,6 +1618,12 @@
                 <w:sz w:val="20"/>
               </w:rPr>
             </w:pPr>
+            <w:r>
+              <w:rPr>
+                <w:sz w:val="20"/>
+              </w:rPr>
+              <w:t>1.3</w:t>
+            </w:r>
           </w:p>
         </w:tc>
         <w:tc>
@@ -1594,6 +1642,12 @@
                 <w:sz w:val="20"/>
               </w:rPr>
             </w:pPr>
+            <w:r>
+              <w:rPr>
+                <w:sz w:val="20"/>
+              </w:rPr>
+              <w:t>Aggiunta requisiti funzionali e non funzionali</w:t>
+            </w:r>
           </w:p>
         </w:tc>
         <w:tc>
@@ -1613,6 +1667,12 @@
                 <w:sz w:val="20"/>
               </w:rPr>
             </w:pPr>
+            <w:r>
+              <w:rPr>
+                <w:sz w:val="20"/>
+              </w:rPr>
+              <w:t>Saccardo Anna</w:t>
+            </w:r>
           </w:p>
         </w:tc>
       </w:tr>
@@ -1636,6 +1696,12 @@
                 <w:sz w:val="20"/>
               </w:rPr>
             </w:pPr>
+            <w:r>
+              <w:rPr>
+                <w:sz w:val="20"/>
+              </w:rPr>
+              <w:t>19/10/2022</w:t>
+            </w:r>
           </w:p>
         </w:tc>
         <w:tc>
@@ -1654,6 +1720,12 @@
                 <w:sz w:val="20"/>
               </w:rPr>
             </w:pPr>
+            <w:r>
+              <w:rPr>
+                <w:sz w:val="20"/>
+              </w:rPr>
+              <w:t>1.4</w:t>
+            </w:r>
           </w:p>
         </w:tc>
         <w:tc>
@@ -1672,6 +1744,12 @@
                 <w:sz w:val="20"/>
               </w:rPr>
             </w:pPr>
+            <w:r>
+              <w:rPr>
+                <w:sz w:val="20"/>
+              </w:rPr>
+              <w:t>Raffinamenti formali</w:t>
+            </w:r>
           </w:p>
         </w:tc>
         <w:tc>
@@ -1691,6 +1769,12 @@
                 <w:sz w:val="20"/>
               </w:rPr>
             </w:pPr>
+            <w:r>
+              <w:rPr>
+                <w:sz w:val="20"/>
+              </w:rPr>
+              <w:t>Parisi Simone</w:t>
+            </w:r>
           </w:p>
         </w:tc>
       </w:tr>
@@ -2305,7 +2389,7 @@
             <w:noProof/>
             <w:webHidden/>
           </w:rPr>
-          <w:t>7</w:t>
+          <w:t>8</w:t>
         </w:r>
         <w:r>
           <w:rPr>
@@ -2381,7 +2465,7 @@
             <w:noProof/>
             <w:webHidden/>
           </w:rPr>
-          <w:t>7</w:t>
+          <w:t>8</w:t>
         </w:r>
         <w:r>
           <w:rPr>
@@ -3672,7 +3756,7 @@
         <w:pStyle w:val="Paragrafoelenco"/>
         <w:numPr>
           <w:ilvl w:val="0"/>
-          <w:numId w:val="23"/>
+          <w:numId w:val="26"/>
         </w:numPr>
         <w:spacing w:after="160" w:line="259" w:lineRule="auto"/>
         <w:rPr>
@@ -3683,12 +3767,25 @@
         <w:rPr>
           <w:rFonts w:ascii="Arial" w:hAnsi="Arial" w:cs="Arial"/>
         </w:rPr>
-        <w:t>Guest: deve poter essere in grado di creare un profilo utente, navigare sul sito senza dover effettuare l’accesso, visualizzare i pacchetti presenti sulla piattaforma, aggiungere/rimuovere prodotti al carrello.</w:t>
+        <w:t>L’utente g</w:t>
+      </w:r>
+      <w:r>
+        <w:rPr>
+          <w:rFonts w:ascii="Arial" w:hAnsi="Arial" w:cs="Arial"/>
+        </w:rPr>
+        <w:t>uest deve poter essere in grado di creare un profilo utente</w:t>
+      </w:r>
+      <w:r>
+        <w:rPr>
+          <w:rFonts w:ascii="Arial" w:hAnsi="Arial" w:cs="Arial"/>
+        </w:rPr>
+        <w:t>.</w:t>
       </w:r>
     </w:p>
     <w:p>
       <w:pPr>
         <w:pStyle w:val="Paragrafoelenco"/>
+        <w:spacing w:after="160" w:line="259" w:lineRule="auto"/>
         <w:rPr>
           <w:rFonts w:ascii="Arial" w:hAnsi="Arial" w:cs="Arial"/>
         </w:rPr>
@@ -3699,7 +3796,7 @@
         <w:pStyle w:val="Paragrafoelenco"/>
         <w:numPr>
           <w:ilvl w:val="0"/>
-          <w:numId w:val="23"/>
+          <w:numId w:val="26"/>
         </w:numPr>
         <w:spacing w:after="160" w:line="259" w:lineRule="auto"/>
         <w:rPr>
@@ -3710,7 +3807,19 @@
         <w:rPr>
           <w:rFonts w:ascii="Arial" w:hAnsi="Arial" w:cs="Arial"/>
         </w:rPr>
-        <w:t>Cliente: è un utente registrato al sistema, ha tutte le funzionalità dell’utente guest. Il cliente deve poter autenticarsi al sistema, finalizzare un acquisto, visualizzare la cronologia degli ordini effettuati, eliminare un ordine, modificare il proprio profilo utente ed effettuare la disconnessione dal sistema.</w:t>
+        <w:t xml:space="preserve">L’utente guest deve poter </w:t>
+      </w:r>
+      <w:r>
+        <w:rPr>
+          <w:rFonts w:ascii="Arial" w:hAnsi="Arial" w:cs="Arial"/>
+        </w:rPr>
+        <w:t>navigare sul sito senza dover effettuare l’accesso</w:t>
+      </w:r>
+      <w:r>
+        <w:rPr>
+          <w:rFonts w:ascii="Arial" w:hAnsi="Arial" w:cs="Arial"/>
+        </w:rPr>
+        <w:t>.</w:t>
       </w:r>
     </w:p>
     <w:p>
@@ -3726,7 +3835,7 @@
         <w:pStyle w:val="Paragrafoelenco"/>
         <w:numPr>
           <w:ilvl w:val="0"/>
-          <w:numId w:val="23"/>
+          <w:numId w:val="26"/>
         </w:numPr>
         <w:spacing w:after="160" w:line="259" w:lineRule="auto"/>
         <w:rPr>
@@ -3737,7 +3846,894 @@
         <w:rPr>
           <w:rFonts w:ascii="Arial" w:hAnsi="Arial" w:cs="Arial"/>
         </w:rPr>
-        <w:t>Operatore turistico: è un utente registrato al sistema come gestore. Deve poter effettuare l’accesso al portale e scegliere in che modalità utilizzare il sistema, se come operatore turistico o come cliente e nel secondo caso deve avere tutte le funzionalità di un utente cliente. Deve inoltre poter creare uno o più pacchetti viaggio, modificarli ed eventualmente eliminarli, visualizzare tutti gli ordini e filtrarli attraverso l’username del cliente o per data di acquisto e uscire dal sistema.</w:t>
+        <w:t>L’utente guest deve poter effettuare una ricerca sul sito.</w:t>
+      </w:r>
+    </w:p>
+    <w:p>
+      <w:pPr>
+        <w:pStyle w:val="Paragrafoelenco"/>
+        <w:spacing w:after="160" w:line="259" w:lineRule="auto"/>
+        <w:rPr>
+          <w:rFonts w:ascii="Arial" w:hAnsi="Arial" w:cs="Arial"/>
+        </w:rPr>
+      </w:pPr>
+    </w:p>
+    <w:p>
+      <w:pPr>
+        <w:pStyle w:val="Paragrafoelenco"/>
+        <w:numPr>
+          <w:ilvl w:val="0"/>
+          <w:numId w:val="26"/>
+        </w:numPr>
+        <w:spacing w:after="160" w:line="259" w:lineRule="auto"/>
+        <w:rPr>
+          <w:rFonts w:ascii="Arial" w:hAnsi="Arial" w:cs="Arial"/>
+        </w:rPr>
+      </w:pPr>
+      <w:r>
+        <w:rPr>
+          <w:rFonts w:ascii="Arial" w:hAnsi="Arial" w:cs="Arial"/>
+        </w:rPr>
+        <w:t xml:space="preserve">L’utente guest deve poter </w:t>
+      </w:r>
+      <w:r>
+        <w:rPr>
+          <w:rFonts w:ascii="Arial" w:hAnsi="Arial" w:cs="Arial"/>
+        </w:rPr>
+        <w:t>visualizzare i pacchetti presenti sulla piattaforma</w:t>
+      </w:r>
+    </w:p>
+    <w:p>
+      <w:pPr>
+        <w:pStyle w:val="Paragrafoelenco"/>
+        <w:spacing w:after="160" w:line="259" w:lineRule="auto"/>
+        <w:rPr>
+          <w:rFonts w:ascii="Arial" w:hAnsi="Arial" w:cs="Arial"/>
+        </w:rPr>
+      </w:pPr>
+    </w:p>
+    <w:p>
+      <w:pPr>
+        <w:pStyle w:val="Paragrafoelenco"/>
+        <w:numPr>
+          <w:ilvl w:val="0"/>
+          <w:numId w:val="26"/>
+        </w:numPr>
+        <w:spacing w:after="160" w:line="259" w:lineRule="auto"/>
+        <w:rPr>
+          <w:rFonts w:ascii="Arial" w:hAnsi="Arial" w:cs="Arial"/>
+        </w:rPr>
+      </w:pPr>
+      <w:r>
+        <w:rPr>
+          <w:rFonts w:ascii="Arial" w:hAnsi="Arial" w:cs="Arial"/>
+        </w:rPr>
+        <w:t xml:space="preserve">L’utente guest deve poter </w:t>
+      </w:r>
+      <w:r>
+        <w:rPr>
+          <w:rFonts w:ascii="Arial" w:hAnsi="Arial" w:cs="Arial"/>
+        </w:rPr>
+        <w:t>aggiungere prodotti al carrello.</w:t>
+      </w:r>
+    </w:p>
+    <w:p>
+      <w:pPr>
+        <w:pStyle w:val="Paragrafoelenco"/>
+        <w:rPr>
+          <w:rFonts w:ascii="Arial" w:hAnsi="Arial" w:cs="Arial"/>
+        </w:rPr>
+      </w:pPr>
+    </w:p>
+    <w:p>
+      <w:pPr>
+        <w:pStyle w:val="Paragrafoelenco"/>
+        <w:numPr>
+          <w:ilvl w:val="0"/>
+          <w:numId w:val="26"/>
+        </w:numPr>
+        <w:spacing w:after="160" w:line="259" w:lineRule="auto"/>
+        <w:rPr>
+          <w:rFonts w:ascii="Arial" w:hAnsi="Arial" w:cs="Arial"/>
+        </w:rPr>
+      </w:pPr>
+      <w:r>
+        <w:rPr>
+          <w:rFonts w:ascii="Arial" w:hAnsi="Arial" w:cs="Arial"/>
+        </w:rPr>
+        <w:t>L’utente guest deve poter rimuovere prodotti dal carrello.</w:t>
+      </w:r>
+    </w:p>
+    <w:p>
+      <w:pPr>
+        <w:pStyle w:val="Paragrafoelenco"/>
+        <w:rPr>
+          <w:rFonts w:ascii="Arial" w:hAnsi="Arial" w:cs="Arial"/>
+        </w:rPr>
+      </w:pPr>
+    </w:p>
+    <w:p>
+      <w:pPr>
+        <w:pStyle w:val="Paragrafoelenco"/>
+        <w:numPr>
+          <w:ilvl w:val="0"/>
+          <w:numId w:val="26"/>
+        </w:numPr>
+        <w:spacing w:after="160" w:line="259" w:lineRule="auto"/>
+        <w:rPr>
+          <w:rFonts w:ascii="Arial" w:hAnsi="Arial" w:cs="Arial"/>
+        </w:rPr>
+      </w:pPr>
+      <w:r>
+        <w:rPr>
+          <w:rFonts w:ascii="Arial" w:hAnsi="Arial" w:cs="Arial"/>
+        </w:rPr>
+        <w:t>L’utente c</w:t>
+      </w:r>
+      <w:r>
+        <w:rPr>
+          <w:rFonts w:ascii="Arial" w:hAnsi="Arial" w:cs="Arial"/>
+        </w:rPr>
+        <w:t xml:space="preserve">liente è un utente registrato al sistema, </w:t>
+      </w:r>
+      <w:r>
+        <w:rPr>
+          <w:rFonts w:ascii="Arial" w:hAnsi="Arial" w:cs="Arial"/>
+        </w:rPr>
+        <w:t>deve avere</w:t>
+      </w:r>
+      <w:r>
+        <w:rPr>
+          <w:rFonts w:ascii="Arial" w:hAnsi="Arial" w:cs="Arial"/>
+        </w:rPr>
+        <w:t xml:space="preserve"> tutte le funzionalità dell’utente guest. </w:t>
+      </w:r>
+    </w:p>
+    <w:p>
+      <w:pPr>
+        <w:pStyle w:val="Paragrafoelenco"/>
+        <w:rPr>
+          <w:rFonts w:ascii="Arial" w:hAnsi="Arial" w:cs="Arial"/>
+        </w:rPr>
+      </w:pPr>
+    </w:p>
+    <w:p>
+      <w:pPr>
+        <w:pStyle w:val="Paragrafoelenco"/>
+        <w:numPr>
+          <w:ilvl w:val="0"/>
+          <w:numId w:val="26"/>
+        </w:numPr>
+        <w:spacing w:after="160" w:line="259" w:lineRule="auto"/>
+        <w:rPr>
+          <w:rFonts w:ascii="Arial" w:hAnsi="Arial" w:cs="Arial"/>
+        </w:rPr>
+      </w:pPr>
+      <w:r>
+        <w:rPr>
+          <w:rFonts w:ascii="Arial" w:hAnsi="Arial" w:cs="Arial"/>
+        </w:rPr>
+        <w:t xml:space="preserve">L’utente </w:t>
+      </w:r>
+      <w:r>
+        <w:rPr>
+          <w:rFonts w:ascii="Arial" w:hAnsi="Arial" w:cs="Arial"/>
+        </w:rPr>
+        <w:t>cliente deve poter autenticarsi al sistema</w:t>
+      </w:r>
+      <w:r>
+        <w:rPr>
+          <w:rFonts w:ascii="Arial" w:hAnsi="Arial" w:cs="Arial"/>
+        </w:rPr>
+        <w:t>.</w:t>
+      </w:r>
+    </w:p>
+    <w:p>
+      <w:pPr>
+        <w:pStyle w:val="Paragrafoelenco"/>
+        <w:rPr>
+          <w:rFonts w:ascii="Arial" w:hAnsi="Arial" w:cs="Arial"/>
+        </w:rPr>
+      </w:pPr>
+    </w:p>
+    <w:p>
+      <w:pPr>
+        <w:pStyle w:val="Paragrafoelenco"/>
+        <w:numPr>
+          <w:ilvl w:val="0"/>
+          <w:numId w:val="26"/>
+        </w:numPr>
+        <w:spacing w:after="160" w:line="259" w:lineRule="auto"/>
+        <w:rPr>
+          <w:rFonts w:ascii="Arial" w:hAnsi="Arial" w:cs="Arial"/>
+        </w:rPr>
+      </w:pPr>
+      <w:r>
+        <w:rPr>
+          <w:rFonts w:ascii="Arial" w:hAnsi="Arial" w:cs="Arial"/>
+        </w:rPr>
+        <w:t xml:space="preserve">L’utente </w:t>
+      </w:r>
+      <w:r>
+        <w:rPr>
+          <w:rFonts w:ascii="Arial" w:hAnsi="Arial" w:cs="Arial"/>
+        </w:rPr>
+        <w:t xml:space="preserve">cliente deve poter </w:t>
+      </w:r>
+      <w:r>
+        <w:rPr>
+          <w:rFonts w:ascii="Arial" w:hAnsi="Arial" w:cs="Arial"/>
+        </w:rPr>
+        <w:t>finalizzare un acquisto</w:t>
+      </w:r>
+      <w:r>
+        <w:rPr>
+          <w:rFonts w:ascii="Arial" w:hAnsi="Arial" w:cs="Arial"/>
+        </w:rPr>
+        <w:t>.</w:t>
+      </w:r>
+    </w:p>
+    <w:p>
+      <w:pPr>
+        <w:pStyle w:val="Paragrafoelenco"/>
+        <w:rPr>
+          <w:rFonts w:ascii="Arial" w:hAnsi="Arial" w:cs="Arial"/>
+        </w:rPr>
+      </w:pPr>
+    </w:p>
+    <w:p>
+      <w:pPr>
+        <w:pStyle w:val="Paragrafoelenco"/>
+        <w:numPr>
+          <w:ilvl w:val="0"/>
+          <w:numId w:val="26"/>
+        </w:numPr>
+        <w:spacing w:after="160" w:line="259" w:lineRule="auto"/>
+        <w:rPr>
+          <w:rFonts w:ascii="Arial" w:hAnsi="Arial" w:cs="Arial"/>
+        </w:rPr>
+      </w:pPr>
+      <w:r>
+        <w:rPr>
+          <w:rFonts w:ascii="Arial" w:hAnsi="Arial" w:cs="Arial"/>
+        </w:rPr>
+        <w:t xml:space="preserve">L’utente </w:t>
+      </w:r>
+      <w:r>
+        <w:rPr>
+          <w:rFonts w:ascii="Arial" w:hAnsi="Arial" w:cs="Arial"/>
+        </w:rPr>
+        <w:t xml:space="preserve">cliente deve poter </w:t>
+      </w:r>
+      <w:r>
+        <w:rPr>
+          <w:rFonts w:ascii="Arial" w:hAnsi="Arial" w:cs="Arial"/>
+        </w:rPr>
+        <w:t>visualizzare la cronologia degli ordini effettuati</w:t>
+      </w:r>
+      <w:r>
+        <w:rPr>
+          <w:rFonts w:ascii="Arial" w:hAnsi="Arial" w:cs="Arial"/>
+        </w:rPr>
+        <w:t>.</w:t>
+      </w:r>
+    </w:p>
+    <w:p>
+      <w:pPr>
+        <w:pStyle w:val="Paragrafoelenco"/>
+        <w:rPr>
+          <w:rFonts w:ascii="Arial" w:hAnsi="Arial" w:cs="Arial"/>
+        </w:rPr>
+      </w:pPr>
+    </w:p>
+    <w:p>
+      <w:pPr>
+        <w:pStyle w:val="Paragrafoelenco"/>
+        <w:numPr>
+          <w:ilvl w:val="0"/>
+          <w:numId w:val="26"/>
+        </w:numPr>
+        <w:spacing w:after="160" w:line="259" w:lineRule="auto"/>
+        <w:rPr>
+          <w:rFonts w:ascii="Arial" w:hAnsi="Arial" w:cs="Arial"/>
+        </w:rPr>
+      </w:pPr>
+      <w:r>
+        <w:rPr>
+          <w:rFonts w:ascii="Arial" w:hAnsi="Arial" w:cs="Arial"/>
+        </w:rPr>
+        <w:t xml:space="preserve">L’utente </w:t>
+      </w:r>
+      <w:r>
+        <w:rPr>
+          <w:rFonts w:ascii="Arial" w:hAnsi="Arial" w:cs="Arial"/>
+        </w:rPr>
+        <w:t xml:space="preserve">cliente deve poter </w:t>
+      </w:r>
+      <w:r>
+        <w:rPr>
+          <w:rFonts w:ascii="Arial" w:hAnsi="Arial" w:cs="Arial"/>
+        </w:rPr>
+        <w:t>eliminare un ordine</w:t>
+      </w:r>
+      <w:r>
+        <w:rPr>
+          <w:rFonts w:ascii="Arial" w:hAnsi="Arial" w:cs="Arial"/>
+        </w:rPr>
+        <w:t>.</w:t>
+      </w:r>
+    </w:p>
+    <w:p>
+      <w:pPr>
+        <w:pStyle w:val="Paragrafoelenco"/>
+        <w:rPr>
+          <w:rFonts w:ascii="Arial" w:hAnsi="Arial" w:cs="Arial"/>
+        </w:rPr>
+      </w:pPr>
+    </w:p>
+    <w:p>
+      <w:pPr>
+        <w:pStyle w:val="Paragrafoelenco"/>
+        <w:numPr>
+          <w:ilvl w:val="0"/>
+          <w:numId w:val="26"/>
+        </w:numPr>
+        <w:spacing w:after="160" w:line="259" w:lineRule="auto"/>
+        <w:rPr>
+          <w:rFonts w:ascii="Arial" w:hAnsi="Arial" w:cs="Arial"/>
+        </w:rPr>
+      </w:pPr>
+      <w:r>
+        <w:rPr>
+          <w:rFonts w:ascii="Arial" w:hAnsi="Arial" w:cs="Arial"/>
+        </w:rPr>
+        <w:t xml:space="preserve">L’utente </w:t>
+      </w:r>
+      <w:r>
+        <w:rPr>
+          <w:rFonts w:ascii="Arial" w:hAnsi="Arial" w:cs="Arial"/>
+        </w:rPr>
+        <w:t>cliente deve poter</w:t>
+      </w:r>
+      <w:r>
+        <w:rPr>
+          <w:rFonts w:ascii="Arial" w:hAnsi="Arial" w:cs="Arial"/>
+        </w:rPr>
+        <w:t xml:space="preserve"> modificare il proprio profilo utente</w:t>
+      </w:r>
+      <w:r>
+        <w:rPr>
+          <w:rFonts w:ascii="Arial" w:hAnsi="Arial" w:cs="Arial"/>
+        </w:rPr>
+        <w:t>.</w:t>
+      </w:r>
+    </w:p>
+    <w:p>
+      <w:pPr>
+        <w:pStyle w:val="Paragrafoelenco"/>
+        <w:rPr>
+          <w:rFonts w:ascii="Arial" w:hAnsi="Arial" w:cs="Arial"/>
+        </w:rPr>
+      </w:pPr>
+    </w:p>
+    <w:p>
+      <w:pPr>
+        <w:pStyle w:val="Paragrafoelenco"/>
+        <w:numPr>
+          <w:ilvl w:val="0"/>
+          <w:numId w:val="26"/>
+        </w:numPr>
+        <w:spacing w:after="160" w:line="259" w:lineRule="auto"/>
+        <w:rPr>
+          <w:rFonts w:ascii="Arial" w:hAnsi="Arial" w:cs="Arial"/>
+        </w:rPr>
+      </w:pPr>
+      <w:r>
+        <w:rPr>
+          <w:rFonts w:ascii="Arial" w:hAnsi="Arial" w:cs="Arial"/>
+        </w:rPr>
+        <w:t>L’utente cliente deve poter aggiungere un metodo di pagamento.</w:t>
+      </w:r>
+    </w:p>
+    <w:p>
+      <w:pPr>
+        <w:pStyle w:val="Paragrafoelenco"/>
+        <w:rPr>
+          <w:rFonts w:ascii="Arial" w:hAnsi="Arial" w:cs="Arial"/>
+        </w:rPr>
+      </w:pPr>
+    </w:p>
+    <w:p>
+      <w:pPr>
+        <w:pStyle w:val="Paragrafoelenco"/>
+        <w:numPr>
+          <w:ilvl w:val="0"/>
+          <w:numId w:val="26"/>
+        </w:numPr>
+        <w:spacing w:after="160" w:line="259" w:lineRule="auto"/>
+        <w:rPr>
+          <w:rFonts w:ascii="Arial" w:hAnsi="Arial" w:cs="Arial"/>
+        </w:rPr>
+      </w:pPr>
+      <w:r>
+        <w:rPr>
+          <w:rFonts w:ascii="Arial" w:hAnsi="Arial" w:cs="Arial"/>
+        </w:rPr>
+        <w:t>L’utente cliente deve poter modificare il metodo di pagamento.</w:t>
+      </w:r>
+    </w:p>
+    <w:p>
+      <w:pPr>
+        <w:pStyle w:val="Paragrafoelenco"/>
+        <w:rPr>
+          <w:rFonts w:ascii="Arial" w:hAnsi="Arial" w:cs="Arial"/>
+        </w:rPr>
+      </w:pPr>
+    </w:p>
+    <w:p>
+      <w:pPr>
+        <w:pStyle w:val="Paragrafoelenco"/>
+        <w:numPr>
+          <w:ilvl w:val="0"/>
+          <w:numId w:val="26"/>
+        </w:numPr>
+        <w:spacing w:after="160" w:line="259" w:lineRule="auto"/>
+        <w:rPr>
+          <w:rFonts w:ascii="Arial" w:hAnsi="Arial" w:cs="Arial"/>
+        </w:rPr>
+      </w:pPr>
+      <w:r>
+        <w:rPr>
+          <w:rFonts w:ascii="Arial" w:hAnsi="Arial" w:cs="Arial"/>
+        </w:rPr>
+        <w:t xml:space="preserve">L’utente </w:t>
+      </w:r>
+      <w:r>
+        <w:rPr>
+          <w:rFonts w:ascii="Arial" w:hAnsi="Arial" w:cs="Arial"/>
+        </w:rPr>
+        <w:t>cliente deve poter</w:t>
+      </w:r>
+      <w:r>
+        <w:rPr>
+          <w:rFonts w:ascii="Arial" w:hAnsi="Arial" w:cs="Arial"/>
+        </w:rPr>
+        <w:t xml:space="preserve"> effettuare la disconnessione dal sistema.</w:t>
+      </w:r>
+    </w:p>
+    <w:p>
+      <w:pPr>
+        <w:pStyle w:val="Paragrafoelenco"/>
+        <w:rPr>
+          <w:rFonts w:ascii="Arial" w:hAnsi="Arial" w:cs="Arial"/>
+        </w:rPr>
+      </w:pPr>
+    </w:p>
+    <w:p>
+      <w:pPr>
+        <w:pStyle w:val="Paragrafoelenco"/>
+        <w:numPr>
+          <w:ilvl w:val="0"/>
+          <w:numId w:val="26"/>
+        </w:numPr>
+        <w:spacing w:after="160" w:line="259" w:lineRule="auto"/>
+        <w:rPr>
+          <w:rFonts w:ascii="Arial" w:hAnsi="Arial" w:cs="Arial"/>
+        </w:rPr>
+      </w:pPr>
+      <w:r>
+        <w:rPr>
+          <w:rFonts w:ascii="Arial" w:hAnsi="Arial" w:cs="Arial"/>
+        </w:rPr>
+        <w:t>L’utente o</w:t>
+      </w:r>
+      <w:r>
+        <w:rPr>
+          <w:rFonts w:ascii="Arial" w:hAnsi="Arial" w:cs="Arial"/>
+        </w:rPr>
+        <w:t xml:space="preserve">peratore turistico </w:t>
+      </w:r>
+      <w:r>
+        <w:rPr>
+          <w:rFonts w:ascii="Arial" w:hAnsi="Arial" w:cs="Arial"/>
+        </w:rPr>
+        <w:t>deve essere</w:t>
+      </w:r>
+      <w:r>
+        <w:rPr>
+          <w:rFonts w:ascii="Arial" w:hAnsi="Arial" w:cs="Arial"/>
+        </w:rPr>
+        <w:t xml:space="preserve"> un utente registrato al sistema come gestore</w:t>
+      </w:r>
+      <w:r>
+        <w:rPr>
+          <w:rFonts w:ascii="Arial" w:hAnsi="Arial" w:cs="Arial"/>
+        </w:rPr>
+        <w:t xml:space="preserve"> e </w:t>
+      </w:r>
+      <w:r>
+        <w:rPr>
+          <w:rFonts w:ascii="Arial" w:hAnsi="Arial" w:cs="Arial"/>
+        </w:rPr>
+        <w:t xml:space="preserve">deve avere tutte le funzionalità di un utente cliente. </w:t>
+      </w:r>
+    </w:p>
+    <w:p>
+      <w:pPr>
+        <w:pStyle w:val="Paragrafoelenco"/>
+        <w:rPr>
+          <w:rFonts w:ascii="Arial" w:hAnsi="Arial" w:cs="Arial"/>
+        </w:rPr>
+      </w:pPr>
+    </w:p>
+    <w:p>
+      <w:pPr>
+        <w:pStyle w:val="Paragrafoelenco"/>
+        <w:numPr>
+          <w:ilvl w:val="0"/>
+          <w:numId w:val="26"/>
+        </w:numPr>
+        <w:spacing w:after="160" w:line="259" w:lineRule="auto"/>
+        <w:rPr>
+          <w:rFonts w:ascii="Arial" w:hAnsi="Arial" w:cs="Arial"/>
+        </w:rPr>
+      </w:pPr>
+      <w:r>
+        <w:rPr>
+          <w:rFonts w:ascii="Arial" w:hAnsi="Arial" w:cs="Arial"/>
+        </w:rPr>
+        <w:t>L’utente o</w:t>
+      </w:r>
+      <w:r>
+        <w:rPr>
+          <w:rFonts w:ascii="Arial" w:hAnsi="Arial" w:cs="Arial"/>
+        </w:rPr>
+        <w:t>peratore turistico</w:t>
+      </w:r>
+      <w:r>
+        <w:rPr>
+          <w:rFonts w:ascii="Arial" w:hAnsi="Arial" w:cs="Arial"/>
+        </w:rPr>
+        <w:t xml:space="preserve"> deve </w:t>
+      </w:r>
+      <w:r>
+        <w:rPr>
+          <w:rFonts w:ascii="Arial" w:hAnsi="Arial" w:cs="Arial"/>
+        </w:rPr>
+        <w:t xml:space="preserve">poter creare </w:t>
+      </w:r>
+      <w:r>
+        <w:rPr>
+          <w:rFonts w:ascii="Arial" w:hAnsi="Arial" w:cs="Arial"/>
+        </w:rPr>
+        <w:t xml:space="preserve">un </w:t>
+      </w:r>
+      <w:r>
+        <w:rPr>
+          <w:rFonts w:ascii="Arial" w:hAnsi="Arial" w:cs="Arial"/>
+        </w:rPr>
+        <w:t>pacchett</w:t>
+      </w:r>
+      <w:r>
+        <w:rPr>
+          <w:rFonts w:ascii="Arial" w:hAnsi="Arial" w:cs="Arial"/>
+        </w:rPr>
+        <w:t xml:space="preserve">o </w:t>
+      </w:r>
+      <w:r>
+        <w:rPr>
+          <w:rFonts w:ascii="Arial" w:hAnsi="Arial" w:cs="Arial"/>
+        </w:rPr>
+        <w:t>viaggio</w:t>
+      </w:r>
+      <w:r>
+        <w:rPr>
+          <w:rFonts w:ascii="Arial" w:hAnsi="Arial" w:cs="Arial"/>
+        </w:rPr>
+        <w:t>.</w:t>
+      </w:r>
+    </w:p>
+    <w:p>
+      <w:pPr>
+        <w:pStyle w:val="Paragrafoelenco"/>
+        <w:rPr>
+          <w:rFonts w:ascii="Arial" w:hAnsi="Arial" w:cs="Arial"/>
+        </w:rPr>
+      </w:pPr>
+    </w:p>
+    <w:p>
+      <w:pPr>
+        <w:pStyle w:val="Paragrafoelenco"/>
+        <w:numPr>
+          <w:ilvl w:val="0"/>
+          <w:numId w:val="26"/>
+        </w:numPr>
+        <w:spacing w:after="160" w:line="259" w:lineRule="auto"/>
+        <w:rPr>
+          <w:rFonts w:ascii="Arial" w:hAnsi="Arial" w:cs="Arial"/>
+        </w:rPr>
+      </w:pPr>
+      <w:r>
+        <w:rPr>
+          <w:rFonts w:ascii="Arial" w:hAnsi="Arial" w:cs="Arial"/>
+        </w:rPr>
+        <w:t>L’utente o</w:t>
+      </w:r>
+      <w:r>
+        <w:rPr>
+          <w:rFonts w:ascii="Arial" w:hAnsi="Arial" w:cs="Arial"/>
+        </w:rPr>
+        <w:t>peratore turistico</w:t>
+      </w:r>
+      <w:r>
+        <w:rPr>
+          <w:rFonts w:ascii="Arial" w:hAnsi="Arial" w:cs="Arial"/>
+        </w:rPr>
+        <w:t xml:space="preserve"> deve </w:t>
+      </w:r>
+      <w:r>
+        <w:rPr>
+          <w:rFonts w:ascii="Arial" w:hAnsi="Arial" w:cs="Arial"/>
+        </w:rPr>
+        <w:t>poter</w:t>
+      </w:r>
+      <w:r>
+        <w:rPr>
+          <w:rFonts w:ascii="Arial" w:hAnsi="Arial" w:cs="Arial"/>
+        </w:rPr>
+        <w:t xml:space="preserve"> </w:t>
+      </w:r>
+      <w:r>
+        <w:rPr>
+          <w:rFonts w:ascii="Arial" w:hAnsi="Arial" w:cs="Arial"/>
+        </w:rPr>
+        <w:t>modificare un pacchetto viaggio.</w:t>
+      </w:r>
+    </w:p>
+    <w:p>
+      <w:pPr>
+        <w:pStyle w:val="Paragrafoelenco"/>
+        <w:rPr>
+          <w:rFonts w:ascii="Arial" w:hAnsi="Arial" w:cs="Arial"/>
+        </w:rPr>
+      </w:pPr>
+    </w:p>
+    <w:p>
+      <w:pPr>
+        <w:pStyle w:val="Paragrafoelenco"/>
+        <w:numPr>
+          <w:ilvl w:val="0"/>
+          <w:numId w:val="26"/>
+        </w:numPr>
+        <w:spacing w:after="160" w:line="259" w:lineRule="auto"/>
+        <w:rPr>
+          <w:rFonts w:ascii="Arial" w:hAnsi="Arial" w:cs="Arial"/>
+        </w:rPr>
+      </w:pPr>
+      <w:r>
+        <w:rPr>
+          <w:rFonts w:ascii="Arial" w:hAnsi="Arial" w:cs="Arial"/>
+        </w:rPr>
+        <w:t>L’utente o</w:t>
+      </w:r>
+      <w:r>
+        <w:rPr>
+          <w:rFonts w:ascii="Arial" w:hAnsi="Arial" w:cs="Arial"/>
+        </w:rPr>
+        <w:t>peratore turistico</w:t>
+      </w:r>
+      <w:r>
+        <w:rPr>
+          <w:rFonts w:ascii="Arial" w:hAnsi="Arial" w:cs="Arial"/>
+        </w:rPr>
+        <w:t xml:space="preserve"> deve </w:t>
+      </w:r>
+      <w:r>
+        <w:rPr>
+          <w:rFonts w:ascii="Arial" w:hAnsi="Arial" w:cs="Arial"/>
+        </w:rPr>
+        <w:t>poter</w:t>
+      </w:r>
+      <w:r>
+        <w:rPr>
+          <w:rFonts w:ascii="Arial" w:hAnsi="Arial" w:cs="Arial"/>
+        </w:rPr>
+        <w:t xml:space="preserve"> </w:t>
+      </w:r>
+      <w:r>
+        <w:rPr>
+          <w:rFonts w:ascii="Arial" w:hAnsi="Arial" w:cs="Arial"/>
+        </w:rPr>
+        <w:t>eliminare un pacchetto viaggio.</w:t>
+      </w:r>
+    </w:p>
+    <w:p>
+      <w:pPr>
+        <w:pStyle w:val="Paragrafoelenco"/>
+        <w:rPr>
+          <w:rFonts w:ascii="Arial" w:hAnsi="Arial" w:cs="Arial"/>
+        </w:rPr>
+      </w:pPr>
+    </w:p>
+    <w:p>
+      <w:pPr>
+        <w:pStyle w:val="Paragrafoelenco"/>
+        <w:numPr>
+          <w:ilvl w:val="0"/>
+          <w:numId w:val="26"/>
+        </w:numPr>
+        <w:spacing w:after="160" w:line="259" w:lineRule="auto"/>
+        <w:rPr>
+          <w:rFonts w:ascii="Arial" w:hAnsi="Arial" w:cs="Arial"/>
+        </w:rPr>
+      </w:pPr>
+      <w:r>
+        <w:rPr>
+          <w:rFonts w:ascii="Arial" w:hAnsi="Arial" w:cs="Arial"/>
+        </w:rPr>
+        <w:t>L’utente o</w:t>
+      </w:r>
+      <w:r>
+        <w:rPr>
+          <w:rFonts w:ascii="Arial" w:hAnsi="Arial" w:cs="Arial"/>
+        </w:rPr>
+        <w:t>peratore turistico</w:t>
+      </w:r>
+      <w:r>
+        <w:rPr>
+          <w:rFonts w:ascii="Arial" w:hAnsi="Arial" w:cs="Arial"/>
+        </w:rPr>
+        <w:t xml:space="preserve"> deve </w:t>
+      </w:r>
+      <w:r>
+        <w:rPr>
+          <w:rFonts w:ascii="Arial" w:hAnsi="Arial" w:cs="Arial"/>
+        </w:rPr>
+        <w:t>poter</w:t>
+      </w:r>
+      <w:r>
+        <w:rPr>
+          <w:rFonts w:ascii="Arial" w:hAnsi="Arial" w:cs="Arial"/>
+        </w:rPr>
+        <w:t xml:space="preserve"> visualizzare tutti gli ordini</w:t>
+      </w:r>
+      <w:r>
+        <w:rPr>
+          <w:rFonts w:ascii="Arial" w:hAnsi="Arial" w:cs="Arial"/>
+        </w:rPr>
+        <w:t>.</w:t>
+      </w:r>
+    </w:p>
+    <w:p>
+      <w:pPr>
+        <w:pStyle w:val="Paragrafoelenco"/>
+        <w:rPr>
+          <w:rFonts w:ascii="Arial" w:hAnsi="Arial" w:cs="Arial"/>
+        </w:rPr>
+      </w:pPr>
+    </w:p>
+    <w:p>
+      <w:pPr>
+        <w:pStyle w:val="Paragrafoelenco"/>
+        <w:numPr>
+          <w:ilvl w:val="0"/>
+          <w:numId w:val="26"/>
+        </w:numPr>
+        <w:spacing w:after="160" w:line="259" w:lineRule="auto"/>
+        <w:rPr>
+          <w:rFonts w:ascii="Arial" w:hAnsi="Arial" w:cs="Arial"/>
+        </w:rPr>
+      </w:pPr>
+      <w:r>
+        <w:rPr>
+          <w:rFonts w:ascii="Arial" w:hAnsi="Arial" w:cs="Arial"/>
+        </w:rPr>
+        <w:t>L’utente o</w:t>
+      </w:r>
+      <w:r>
+        <w:rPr>
+          <w:rFonts w:ascii="Arial" w:hAnsi="Arial" w:cs="Arial"/>
+        </w:rPr>
+        <w:t>peratore turistico</w:t>
+      </w:r>
+      <w:r>
+        <w:rPr>
+          <w:rFonts w:ascii="Arial" w:hAnsi="Arial" w:cs="Arial"/>
+        </w:rPr>
+        <w:t xml:space="preserve"> deve </w:t>
+      </w:r>
+      <w:r>
+        <w:rPr>
+          <w:rFonts w:ascii="Arial" w:hAnsi="Arial" w:cs="Arial"/>
+        </w:rPr>
+        <w:t>poter</w:t>
+      </w:r>
+      <w:r>
+        <w:rPr>
+          <w:rFonts w:ascii="Arial" w:hAnsi="Arial" w:cs="Arial"/>
+        </w:rPr>
+        <w:t xml:space="preserve"> </w:t>
+      </w:r>
+      <w:r>
+        <w:rPr>
+          <w:rFonts w:ascii="Arial" w:hAnsi="Arial" w:cs="Arial"/>
+        </w:rPr>
+        <w:t>filtrare gli ordini</w:t>
+      </w:r>
+      <w:r>
+        <w:rPr>
+          <w:rFonts w:ascii="Arial" w:hAnsi="Arial" w:cs="Arial"/>
+        </w:rPr>
+        <w:t xml:space="preserve"> attraverso l’username del cliente</w:t>
+      </w:r>
+    </w:p>
+    <w:p>
+      <w:pPr>
+        <w:pStyle w:val="Paragrafoelenco"/>
+        <w:rPr>
+          <w:rFonts w:ascii="Arial" w:hAnsi="Arial" w:cs="Arial"/>
+        </w:rPr>
+      </w:pPr>
+    </w:p>
+    <w:p>
+      <w:pPr>
+        <w:pStyle w:val="Paragrafoelenco"/>
+        <w:numPr>
+          <w:ilvl w:val="0"/>
+          <w:numId w:val="26"/>
+        </w:numPr>
+        <w:spacing w:after="160" w:line="259" w:lineRule="auto"/>
+        <w:rPr>
+          <w:rFonts w:ascii="Arial" w:hAnsi="Arial" w:cs="Arial"/>
+        </w:rPr>
+      </w:pPr>
+      <w:r>
+        <w:rPr>
+          <w:rFonts w:ascii="Arial" w:hAnsi="Arial" w:cs="Arial"/>
+        </w:rPr>
+        <w:t>L’utente o</w:t>
+      </w:r>
+      <w:r>
+        <w:rPr>
+          <w:rFonts w:ascii="Arial" w:hAnsi="Arial" w:cs="Arial"/>
+        </w:rPr>
+        <w:t>peratore turistico</w:t>
+      </w:r>
+      <w:r>
+        <w:rPr>
+          <w:rFonts w:ascii="Arial" w:hAnsi="Arial" w:cs="Arial"/>
+        </w:rPr>
+        <w:t xml:space="preserve"> deve </w:t>
+      </w:r>
+      <w:r>
+        <w:rPr>
+          <w:rFonts w:ascii="Arial" w:hAnsi="Arial" w:cs="Arial"/>
+        </w:rPr>
+        <w:t>poter</w:t>
+      </w:r>
+      <w:r>
+        <w:rPr>
+          <w:rFonts w:ascii="Arial" w:hAnsi="Arial" w:cs="Arial"/>
+        </w:rPr>
+        <w:t xml:space="preserve"> </w:t>
+      </w:r>
+      <w:r>
+        <w:rPr>
+          <w:rFonts w:ascii="Arial" w:hAnsi="Arial" w:cs="Arial"/>
+        </w:rPr>
+        <w:t xml:space="preserve">filtrare gli ordini </w:t>
+      </w:r>
+      <w:r>
+        <w:rPr>
+          <w:rFonts w:ascii="Arial" w:hAnsi="Arial" w:cs="Arial"/>
+        </w:rPr>
+        <w:t>per data di acquisto</w:t>
+      </w:r>
+      <w:r>
+        <w:rPr>
+          <w:rFonts w:ascii="Arial" w:hAnsi="Arial" w:cs="Arial"/>
+        </w:rPr>
+        <w:t>.</w:t>
       </w:r>
     </w:p>
     <w:p>
@@ -3779,7 +4775,6 @@
           <w:szCs w:val="28"/>
           <w:lang w:val="en-US"/>
         </w:rPr>
-        <w:lastRenderedPageBreak/>
         <w:t>Requisiti</w:t>
       </w:r>
       <w:proofErr w:type="spellEnd"/>
@@ -3828,7 +4823,7 @@
         <w:pStyle w:val="Paragrafoelenco"/>
         <w:numPr>
           <w:ilvl w:val="0"/>
-          <w:numId w:val="24"/>
+          <w:numId w:val="27"/>
         </w:numPr>
         <w:spacing w:after="160" w:line="259" w:lineRule="auto"/>
         <w:rPr>
@@ -3849,6 +4844,7 @@
     <w:p>
       <w:pPr>
         <w:pStyle w:val="Paragrafoelenco"/>
+        <w:ind w:left="1440"/>
         <w:rPr>
           <w:rFonts w:ascii="Arial" w:hAnsi="Arial" w:cs="Arial"/>
         </w:rPr>
@@ -3863,6 +4859,7 @@
     <w:p>
       <w:pPr>
         <w:pStyle w:val="Paragrafoelenco"/>
+        <w:ind w:left="1440"/>
         <w:rPr>
           <w:rFonts w:ascii="Arial" w:hAnsi="Arial" w:cs="Arial"/>
         </w:rPr>
@@ -3877,6 +4874,7 @@
     <w:p>
       <w:pPr>
         <w:pStyle w:val="Paragrafoelenco"/>
+        <w:ind w:left="1440"/>
         <w:rPr>
           <w:rFonts w:ascii="Arial" w:hAnsi="Arial" w:cs="Arial"/>
         </w:rPr>
@@ -3901,7 +4899,7 @@
         <w:pStyle w:val="Paragrafoelenco"/>
         <w:numPr>
           <w:ilvl w:val="0"/>
-          <w:numId w:val="24"/>
+          <w:numId w:val="27"/>
         </w:numPr>
         <w:spacing w:after="160" w:line="259" w:lineRule="auto"/>
         <w:rPr>
@@ -3920,6 +4918,7 @@
     <w:p>
       <w:pPr>
         <w:pStyle w:val="Paragrafoelenco"/>
+        <w:ind w:left="1440"/>
         <w:rPr>
           <w:rFonts w:ascii="Arial" w:hAnsi="Arial" w:cs="Arial"/>
         </w:rPr>
@@ -3929,6 +4928,12 @@
           <w:rFonts w:ascii="Arial" w:hAnsi="Arial" w:cs="Arial"/>
         </w:rPr>
         <w:t>È necessario che il sistema garantisca la consistenza dei dati, consentendo l'accesso ad informazioni corrette, sempre aggiornate ed allineate tra di loro. Inoltre, l’applicazione deve essere disponibile sulla rete 24h senza interruzioni.</w:t>
+      </w:r>
+      <w:r>
+        <w:rPr>
+          <w:rFonts w:ascii="Arial" w:hAnsi="Arial" w:cs="Arial"/>
+        </w:rPr>
+        <w:t xml:space="preserve"> Se un utente non ha i permessi necessari, non deve poter accedere ad una determinata funzione. La password deve essere salvata in modo sicuro sul database.</w:t>
       </w:r>
     </w:p>
     <w:p>
@@ -3944,7 +4949,7 @@
         <w:pStyle w:val="Paragrafoelenco"/>
         <w:numPr>
           <w:ilvl w:val="0"/>
-          <w:numId w:val="24"/>
+          <w:numId w:val="27"/>
         </w:numPr>
         <w:spacing w:after="160" w:line="259" w:lineRule="auto"/>
         <w:rPr>
@@ -3965,15 +4970,88 @@
     <w:p>
       <w:pPr>
         <w:pStyle w:val="Paragrafoelenco"/>
-        <w:rPr>
-          <w:rFonts w:ascii="Arial" w:hAnsi="Arial" w:cs="Arial"/>
-        </w:rPr>
-      </w:pPr>
-      <w:r>
-        <w:rPr>
-          <w:rFonts w:ascii="Arial" w:hAnsi="Arial" w:cs="Arial"/>
-        </w:rPr>
-        <w:t>Il portale deve essere in grado di interagire, contemporaneamente, con almeno 100 utenti mantenendo tempi di risposta inferiori a 2 secondi.</w:t>
+        <w:ind w:left="1440"/>
+        <w:rPr>
+          <w:rFonts w:ascii="Arial" w:hAnsi="Arial" w:cs="Arial"/>
+        </w:rPr>
+      </w:pPr>
+      <w:r>
+        <w:rPr>
+          <w:rFonts w:ascii="Arial" w:hAnsi="Arial" w:cs="Arial"/>
+        </w:rPr>
+        <w:t xml:space="preserve">Il </w:t>
+      </w:r>
+      <w:r>
+        <w:rPr>
+          <w:rFonts w:ascii="Arial" w:hAnsi="Arial" w:cs="Arial"/>
+        </w:rPr>
+        <w:t>sistema</w:t>
+      </w:r>
+      <w:r>
+        <w:rPr>
+          <w:rFonts w:ascii="Arial" w:hAnsi="Arial" w:cs="Arial"/>
+        </w:rPr>
+        <w:t xml:space="preserve"> deve essere in grado</w:t>
+      </w:r>
+      <w:r>
+        <w:rPr>
+          <w:rFonts w:ascii="Arial" w:hAnsi="Arial" w:cs="Arial"/>
+        </w:rPr>
+        <w:t xml:space="preserve"> supportare almeno 100</w:t>
+      </w:r>
+      <w:r>
+        <w:rPr>
+          <w:rFonts w:ascii="Arial" w:hAnsi="Arial" w:cs="Arial"/>
+        </w:rPr>
+        <w:t>0</w:t>
+      </w:r>
+      <w:r>
+        <w:rPr>
+          <w:rFonts w:ascii="Arial" w:hAnsi="Arial" w:cs="Arial"/>
+        </w:rPr>
+        <w:t xml:space="preserve"> utenti contemporanei </w:t>
+      </w:r>
+      <w:r>
+        <w:rPr>
+          <w:rFonts w:ascii="Arial" w:hAnsi="Arial" w:cs="Arial"/>
+        </w:rPr>
+        <w:t xml:space="preserve">mantenendo </w:t>
+      </w:r>
+      <w:r>
+        <w:rPr>
+          <w:rFonts w:ascii="Arial" w:hAnsi="Arial" w:cs="Arial"/>
+        </w:rPr>
+        <w:t>il tempo</w:t>
+      </w:r>
+      <w:r>
+        <w:rPr>
+          <w:rFonts w:ascii="Arial" w:hAnsi="Arial" w:cs="Arial"/>
+        </w:rPr>
+        <w:t xml:space="preserve"> di risposta</w:t>
+      </w:r>
+      <w:r>
+        <w:rPr>
+          <w:rFonts w:ascii="Arial" w:hAnsi="Arial" w:cs="Arial"/>
+        </w:rPr>
+        <w:t xml:space="preserve"> della singola operazione</w:t>
+      </w:r>
+      <w:r>
+        <w:rPr>
+          <w:rFonts w:ascii="Arial" w:hAnsi="Arial" w:cs="Arial"/>
+        </w:rPr>
+        <w:t xml:space="preserve"> inferior</w:t>
+      </w:r>
+      <w:r>
+        <w:rPr>
+          <w:rFonts w:ascii="Arial" w:hAnsi="Arial" w:cs="Arial"/>
+        </w:rPr>
+        <w:t>e</w:t>
+      </w:r>
+      <w:r>
+        <w:rPr>
+          <w:rFonts w:ascii="Arial" w:hAnsi="Arial" w:cs="Arial"/>
+        </w:rPr>
+        <w:t xml:space="preserve"> a 2 secondi.</w:t>
       </w:r>
     </w:p>
     <w:p>
@@ -3985,13 +5063,7 @@
         </w:rPr>
       </w:pPr>
     </w:p>
-    <w:p>
-      <w:pPr>
-        <w:rPr>
-          <w:lang w:val="en-US"/>
-        </w:rPr>
-      </w:pPr>
-    </w:p>
+    <w:p/>
     <w:p>
       <w:pPr>
         <w:pStyle w:val="Titolo1"/>
@@ -4852,7 +5924,7 @@
         <v:path o:extrusionok="f" gradientshapeok="t" o:connecttype="rect"/>
         <o:lock v:ext="edit" aspectratio="t"/>
       </v:shapetype>
-      <v:shape id="_x0000_i1034" type="#_x0000_t75" style="width:320.2pt;height:249.8pt" o:bullet="t" filled="t">
+      <v:shape id="_x0000_i1165" type="#_x0000_t75" style="width:320.1pt;height:249.85pt" o:bullet="t" filled="t">
         <v:fill color2="black"/>
         <v:imagedata r:id="rId1" o:title=""/>
       </v:shape>
@@ -6790,6 +7862,119 @@
     </w:lvl>
   </w:abstractNum>
   <w:abstractNum w:abstractNumId="22" w15:restartNumberingAfterBreak="0">
+    <w:nsid w:val="66535406"/>
+    <w:multiLevelType w:val="hybridMultilevel"/>
+    <w:tmpl w:val="C2DC1D46"/>
+    <w:lvl w:ilvl="0" w:tplc="0410000F">
+      <w:start w:val="1"/>
+      <w:numFmt w:val="decimal"/>
+      <w:lvlText w:val="%1."/>
+      <w:lvlJc w:val="left"/>
+      <w:pPr>
+        <w:ind w:left="720" w:hanging="360"/>
+      </w:pPr>
+      <w:rPr>
+        <w:rFonts w:hint="default"/>
+      </w:rPr>
+    </w:lvl>
+    <w:lvl w:ilvl="1" w:tplc="FFFFFFFF" w:tentative="1">
+      <w:start w:val="1"/>
+      <w:numFmt w:val="bullet"/>
+      <w:lvlText w:val="o"/>
+      <w:lvlJc w:val="left"/>
+      <w:pPr>
+        <w:ind w:left="1440" w:hanging="360"/>
+      </w:pPr>
+      <w:rPr>
+        <w:rFonts w:ascii="Courier New" w:hAnsi="Courier New" w:cs="Courier New" w:hint="default"/>
+      </w:rPr>
+    </w:lvl>
+    <w:lvl w:ilvl="2" w:tplc="FFFFFFFF" w:tentative="1">
+      <w:start w:val="1"/>
+      <w:numFmt w:val="bullet"/>
+      <w:lvlText w:val=""/>
+      <w:lvlJc w:val="left"/>
+      <w:pPr>
+        <w:ind w:left="2160" w:hanging="360"/>
+      </w:pPr>
+      <w:rPr>
+        <w:rFonts w:ascii="Wingdings" w:hAnsi="Wingdings" w:hint="default"/>
+      </w:rPr>
+    </w:lvl>
+    <w:lvl w:ilvl="3" w:tplc="FFFFFFFF" w:tentative="1">
+      <w:start w:val="1"/>
+      <w:numFmt w:val="bullet"/>
+      <w:lvlText w:val=""/>
+      <w:lvlJc w:val="left"/>
+      <w:pPr>
+        <w:ind w:left="2880" w:hanging="360"/>
+      </w:pPr>
+      <w:rPr>
+        <w:rFonts w:ascii="Symbol" w:hAnsi="Symbol" w:hint="default"/>
+      </w:rPr>
+    </w:lvl>
+    <w:lvl w:ilvl="4" w:tplc="FFFFFFFF" w:tentative="1">
+      <w:start w:val="1"/>
+      <w:numFmt w:val="bullet"/>
+      <w:lvlText w:val="o"/>
+      <w:lvlJc w:val="left"/>
+      <w:pPr>
+        <w:ind w:left="3600" w:hanging="360"/>
+      </w:pPr>
+      <w:rPr>
+        <w:rFonts w:ascii="Courier New" w:hAnsi="Courier New" w:cs="Courier New" w:hint="default"/>
+      </w:rPr>
+    </w:lvl>
+    <w:lvl w:ilvl="5" w:tplc="FFFFFFFF" w:tentative="1">
+      <w:start w:val="1"/>
+      <w:numFmt w:val="bullet"/>
+      <w:lvlText w:val=""/>
+      <w:lvlJc w:val="left"/>
+      <w:pPr>
+        <w:ind w:left="4320" w:hanging="360"/>
+      </w:pPr>
+      <w:rPr>
+        <w:rFonts w:ascii="Wingdings" w:hAnsi="Wingdings" w:hint="default"/>
+      </w:rPr>
+    </w:lvl>
+    <w:lvl w:ilvl="6" w:tplc="FFFFFFFF" w:tentative="1">
+      <w:start w:val="1"/>
+      <w:numFmt w:val="bullet"/>
+      <w:lvlText w:val=""/>
+      <w:lvlJc w:val="left"/>
+      <w:pPr>
+        <w:ind w:left="5040" w:hanging="360"/>
+      </w:pPr>
+      <w:rPr>
+        <w:rFonts w:ascii="Symbol" w:hAnsi="Symbol" w:hint="default"/>
+      </w:rPr>
+    </w:lvl>
+    <w:lvl w:ilvl="7" w:tplc="FFFFFFFF" w:tentative="1">
+      <w:start w:val="1"/>
+      <w:numFmt w:val="bullet"/>
+      <w:lvlText w:val="o"/>
+      <w:lvlJc w:val="left"/>
+      <w:pPr>
+        <w:ind w:left="5760" w:hanging="360"/>
+      </w:pPr>
+      <w:rPr>
+        <w:rFonts w:ascii="Courier New" w:hAnsi="Courier New" w:cs="Courier New" w:hint="default"/>
+      </w:rPr>
+    </w:lvl>
+    <w:lvl w:ilvl="8" w:tplc="FFFFFFFF" w:tentative="1">
+      <w:start w:val="1"/>
+      <w:numFmt w:val="bullet"/>
+      <w:lvlText w:val=""/>
+      <w:lvlJc w:val="left"/>
+      <w:pPr>
+        <w:ind w:left="6480" w:hanging="360"/>
+      </w:pPr>
+      <w:rPr>
+        <w:rFonts w:ascii="Wingdings" w:hAnsi="Wingdings" w:hint="default"/>
+      </w:rPr>
+    </w:lvl>
+  </w:abstractNum>
+  <w:abstractNum w:abstractNumId="23" w15:restartNumberingAfterBreak="0">
     <w:nsid w:val="687E0260"/>
     <w:multiLevelType w:val="multilevel"/>
     <w:tmpl w:val="00000001"/>
@@ -6902,7 +8087,93 @@
       </w:pPr>
     </w:lvl>
   </w:abstractNum>
-  <w:abstractNum w:abstractNumId="23" w15:restartNumberingAfterBreak="0">
+  <w:abstractNum w:abstractNumId="24" w15:restartNumberingAfterBreak="0">
+    <w:nsid w:val="72A162F8"/>
+    <w:multiLevelType w:val="hybridMultilevel"/>
+    <w:tmpl w:val="2C006368"/>
+    <w:lvl w:ilvl="0" w:tplc="0410000F">
+      <w:start w:val="1"/>
+      <w:numFmt w:val="decimal"/>
+      <w:lvlText w:val="%1."/>
+      <w:lvlJc w:val="left"/>
+      <w:pPr>
+        <w:ind w:left="720" w:hanging="360"/>
+      </w:pPr>
+    </w:lvl>
+    <w:lvl w:ilvl="1" w:tplc="04100019">
+      <w:start w:val="1"/>
+      <w:numFmt w:val="lowerLetter"/>
+      <w:lvlText w:val="%2."/>
+      <w:lvlJc w:val="left"/>
+      <w:pPr>
+        <w:ind w:left="1440" w:hanging="360"/>
+      </w:pPr>
+    </w:lvl>
+    <w:lvl w:ilvl="2" w:tplc="0410001B" w:tentative="1">
+      <w:start w:val="1"/>
+      <w:numFmt w:val="lowerRoman"/>
+      <w:lvlText w:val="%3."/>
+      <w:lvlJc w:val="right"/>
+      <w:pPr>
+        <w:ind w:left="2160" w:hanging="180"/>
+      </w:pPr>
+    </w:lvl>
+    <w:lvl w:ilvl="3" w:tplc="0410000F" w:tentative="1">
+      <w:start w:val="1"/>
+      <w:numFmt w:val="decimal"/>
+      <w:lvlText w:val="%4."/>
+      <w:lvlJc w:val="left"/>
+      <w:pPr>
+        <w:ind w:left="2880" w:hanging="360"/>
+      </w:pPr>
+    </w:lvl>
+    <w:lvl w:ilvl="4" w:tplc="04100019" w:tentative="1">
+      <w:start w:val="1"/>
+      <w:numFmt w:val="lowerLetter"/>
+      <w:lvlText w:val="%5."/>
+      <w:lvlJc w:val="left"/>
+      <w:pPr>
+        <w:ind w:left="3600" w:hanging="360"/>
+      </w:pPr>
+    </w:lvl>
+    <w:lvl w:ilvl="5" w:tplc="0410001B" w:tentative="1">
+      <w:start w:val="1"/>
+      <w:numFmt w:val="lowerRoman"/>
+      <w:lvlText w:val="%6."/>
+      <w:lvlJc w:val="right"/>
+      <w:pPr>
+        <w:ind w:left="4320" w:hanging="180"/>
+      </w:pPr>
+    </w:lvl>
+    <w:lvl w:ilvl="6" w:tplc="0410000F" w:tentative="1">
+      <w:start w:val="1"/>
+      <w:numFmt w:val="decimal"/>
+      <w:lvlText w:val="%7."/>
+      <w:lvlJc w:val="left"/>
+      <w:pPr>
+        <w:ind w:left="5040" w:hanging="360"/>
+      </w:pPr>
+    </w:lvl>
+    <w:lvl w:ilvl="7" w:tplc="04100019" w:tentative="1">
+      <w:start w:val="1"/>
+      <w:numFmt w:val="lowerLetter"/>
+      <w:lvlText w:val="%8."/>
+      <w:lvlJc w:val="left"/>
+      <w:pPr>
+        <w:ind w:left="5760" w:hanging="360"/>
+      </w:pPr>
+    </w:lvl>
+    <w:lvl w:ilvl="8" w:tplc="0410001B" w:tentative="1">
+      <w:start w:val="1"/>
+      <w:numFmt w:val="lowerRoman"/>
+      <w:lvlText w:val="%9."/>
+      <w:lvlJc w:val="right"/>
+      <w:pPr>
+        <w:ind w:left="6480" w:hanging="180"/>
+      </w:pPr>
+    </w:lvl>
+  </w:abstractNum>
+  <w:abstractNum w:abstractNumId="25" w15:restartNumberingAfterBreak="0">
     <w:nsid w:val="7FB80C3B"/>
     <w:multiLevelType w:val="multilevel"/>
     <w:tmpl w:val="A91E7E88"/>
@@ -7034,7 +8305,7 @@
     <w:abstractNumId w:val="16"/>
   </w:num>
   <w:num w:numId="7" w16cid:durableId="797796355">
-    <w:abstractNumId w:val="22"/>
+    <w:abstractNumId w:val="23"/>
   </w:num>
   <w:num w:numId="8" w16cid:durableId="2103642553">
     <w:abstractNumId w:val="11"/>
@@ -7052,7 +8323,7 @@
     <w:abstractNumId w:val="13"/>
   </w:num>
   <w:num w:numId="13" w16cid:durableId="967200581">
-    <w:abstractNumId w:val="23"/>
+    <w:abstractNumId w:val="25"/>
   </w:num>
   <w:num w:numId="14" w16cid:durableId="1255743274">
     <w:abstractNumId w:val="19"/>
@@ -7089,6 +8360,12 @@
   </w:num>
   <w:num w:numId="25" w16cid:durableId="1267614367">
     <w:abstractNumId w:val="5"/>
+  </w:num>
+  <w:num w:numId="26" w16cid:durableId="947203146">
+    <w:abstractNumId w:val="22"/>
+  </w:num>
+  <w:num w:numId="27" w16cid:durableId="1963224360">
+    <w:abstractNumId w:val="24"/>
   </w:num>
 </w:numbering>
 </file>

</xml_diff>

<commit_message>
Aggiunto requisito funziona 4 mancante e corrispondente caso d'uso UC4
</commit_message>
<xml_diff>
--- a/Deliverables/Problem Statement.docx
+++ b/Deliverables/Problem Statement.docx
@@ -2284,25 +2284,7 @@
             <w:noProof/>
             <w:lang w:val="en-US"/>
           </w:rPr>
-          <w:t>3.0 Requi</w:t>
-        </w:r>
-        <w:r>
-          <w:rPr>
-            <w:rStyle w:val="Collegamentoipertestuale"/>
-            <w:rFonts w:ascii="Arial" w:hAnsi="Arial" w:cs="Arial"/>
-            <w:noProof/>
-            <w:lang w:val="en-US"/>
-          </w:rPr>
-          <w:t>s</w:t>
-        </w:r>
-        <w:r>
-          <w:rPr>
-            <w:rStyle w:val="Collegamentoipertestuale"/>
-            <w:rFonts w:ascii="Arial" w:hAnsi="Arial" w:cs="Arial"/>
-            <w:noProof/>
-            <w:lang w:val="en-US"/>
-          </w:rPr>
-          <w:t>iti Funzionali</w:t>
+          <w:t>3.0 Requisiti Funzionali</w:t>
         </w:r>
         <w:r>
           <w:rPr>
@@ -5909,6 +5891,25 @@
         <w:rPr>
           <w:rFonts w:ascii="Arial" w:hAnsi="Arial" w:cs="Arial"/>
         </w:rPr>
+        <w:t>L’utente guest deve poter visualizzare il carrello.</w:t>
+      </w:r>
+    </w:p>
+    <w:p>
+      <w:pPr>
+        <w:pStyle w:val="Paragrafoelenco"/>
+        <w:numPr>
+          <w:ilvl w:val="0"/>
+          <w:numId w:val="26"/>
+        </w:numPr>
+        <w:spacing w:after="160" w:line="480" w:lineRule="auto"/>
+        <w:rPr>
+          <w:rFonts w:ascii="Arial" w:hAnsi="Arial" w:cs="Arial"/>
+        </w:rPr>
+      </w:pPr>
+      <w:r>
+        <w:rPr>
+          <w:rFonts w:ascii="Arial" w:hAnsi="Arial" w:cs="Arial"/>
+        </w:rPr>
         <w:t xml:space="preserve">L’utente guest deve poter </w:t>
       </w:r>
       <w:r>
@@ -6381,6 +6382,7 @@
         <w:rPr>
           <w:rFonts w:ascii="Arial" w:hAnsi="Arial" w:cs="Arial"/>
         </w:rPr>
+        <w:lastRenderedPageBreak/>
         <w:t>L’utente o</w:t>
       </w:r>
       <w:r>
@@ -6430,7 +6432,6 @@
         <w:rPr>
           <w:rFonts w:ascii="Arial" w:hAnsi="Arial" w:cs="Arial"/>
         </w:rPr>
-        <w:lastRenderedPageBreak/>
         <w:t xml:space="preserve">L’utente amministratore deve </w:t>
       </w:r>
       <w:r>
@@ -6988,7 +6989,14 @@
         <w:rPr>
           <w:rFonts w:ascii="Arial" w:hAnsi="Arial" w:cs="Arial"/>
         </w:rPr>
-        <w:t xml:space="preserve"> e MySQL e sarà disponibile su un server esterno. Tutti gli utenti con a disposizione un browser ed una connessione internet devono essere in grado di accedere all’applicazione.</w:t>
+        <w:t xml:space="preserve"> e MySQL e sarà disponibile su un server esterno. Tutti gli utenti con a disposizione un browser ed una connessione internet devono essere in grado di </w:t>
+      </w:r>
+      <w:r>
+        <w:rPr>
+          <w:rFonts w:ascii="Arial" w:hAnsi="Arial" w:cs="Arial"/>
+        </w:rPr>
+        <w:lastRenderedPageBreak/>
+        <w:t>accedere all’applicazione.</w:t>
       </w:r>
     </w:p>
     <w:p>
@@ -7017,7 +7025,6 @@
           <w:szCs w:val="28"/>
           <w:lang w:val="en-US"/>
         </w:rPr>
-        <w:lastRenderedPageBreak/>
         <w:t>5.0 Deliverables &amp; Deadlines</w:t>
       </w:r>
       <w:bookmarkEnd w:id="6"/>
@@ -7808,7 +7815,7 @@
         <v:path o:extrusionok="f" gradientshapeok="t" o:connecttype="rect"/>
         <o:lock v:ext="edit" aspectratio="t"/>
       </v:shapetype>
-      <v:shape id="_x0000_i1102" type="#_x0000_t75" style="width:320.5pt;height:250.25pt" o:bullet="t" filled="t">
+      <v:shape id="_x0000_i1065" type="#_x0000_t75" style="width:320.1pt;height:249.85pt" o:bullet="t" filled="t">
         <v:fill color2="black"/>
         <v:imagedata r:id="rId1" o:title=""/>
       </v:shape>

</xml_diff>

<commit_message>
Aggiunta requisiti funzionali 2 e 5
</commit_message>
<xml_diff>
--- a/Deliverables/Problem Statement.docx
+++ b/Deliverables/Problem Statement.docx
@@ -251,7 +251,7 @@
           <w:sz w:val="36"/>
           <w:lang w:val="en-US"/>
         </w:rPr>
-        <w:t>5</w:t>
+        <w:t>6</w:t>
       </w:r>
     </w:p>
     <w:p>
@@ -331,19 +331,25 @@
         <w:rPr>
           <w:sz w:val="32"/>
         </w:rPr>
-        <w:t>2</w:t>
+        <w:t>16</w:t>
       </w:r>
       <w:r>
         <w:rPr>
           <w:sz w:val="32"/>
         </w:rPr>
-        <w:t>9</w:t>
+        <w:t>/1</w:t>
       </w:r>
       <w:r>
         <w:rPr>
           <w:sz w:val="32"/>
         </w:rPr>
-        <w:t>/10/2022</w:t>
+        <w:t>1</w:t>
+      </w:r>
+      <w:r>
+        <w:rPr>
+          <w:sz w:val="32"/>
+        </w:rPr>
+        <w:t>/2022</w:t>
       </w:r>
     </w:p>
     <w:p>
@@ -1962,6 +1968,12 @@
                 <w:sz w:val="20"/>
               </w:rPr>
             </w:pPr>
+            <w:r>
+              <w:rPr>
+                <w:sz w:val="20"/>
+              </w:rPr>
+              <w:t>16/11/2022</w:t>
+            </w:r>
           </w:p>
         </w:tc>
         <w:tc>
@@ -1980,6 +1992,12 @@
                 <w:sz w:val="20"/>
               </w:rPr>
             </w:pPr>
+            <w:r>
+              <w:rPr>
+                <w:sz w:val="20"/>
+              </w:rPr>
+              <w:t>1.6</w:t>
+            </w:r>
           </w:p>
         </w:tc>
         <w:tc>
@@ -1998,6 +2016,18 @@
                 <w:sz w:val="20"/>
               </w:rPr>
             </w:pPr>
+            <w:r>
+              <w:rPr>
+                <w:sz w:val="20"/>
+              </w:rPr>
+              <w:t xml:space="preserve">Aggiunta </w:t>
+            </w:r>
+            <w:r>
+              <w:rPr>
+                <w:sz w:val="20"/>
+              </w:rPr>
+              <w:t>requisiti funzionali 2, 5</w:t>
+            </w:r>
           </w:p>
         </w:tc>
         <w:tc>
@@ -2017,6 +2047,12 @@
                 <w:sz w:val="20"/>
               </w:rPr>
             </w:pPr>
+            <w:r>
+              <w:rPr>
+                <w:sz w:val="20"/>
+              </w:rPr>
+              <w:t>Parisi Simone</w:t>
+            </w:r>
           </w:p>
         </w:tc>
       </w:tr>
@@ -2700,31 +2736,79 @@
         <w:rPr>
           <w:rFonts w:ascii="Arial" w:hAnsi="Arial" w:cs="Arial"/>
         </w:rPr>
-        <w:t xml:space="preserve"> Travel Agency prevede la figura di un amministratore, il quale deve</w:t>
-      </w:r>
-      <w:r>
-        <w:rPr>
-          <w:rFonts w:ascii="Arial" w:hAnsi="Arial" w:cs="Arial"/>
-        </w:rPr>
-        <w:t xml:space="preserve"> essere </w:t>
-      </w:r>
-      <w:r>
-        <w:rPr>
-          <w:rFonts w:ascii="Arial" w:hAnsi="Arial" w:cs="Arial"/>
-        </w:rPr>
-        <w:t xml:space="preserve">in </w:t>
-      </w:r>
-      <w:r>
-        <w:rPr>
-          <w:rFonts w:ascii="Arial" w:hAnsi="Arial" w:cs="Arial"/>
-        </w:rPr>
-        <w:t>grado di consultare tutti gli ordini effettuati sulla piattaforma e filtrarli per cliente o per data di prenotazione.</w:t>
-      </w:r>
-      <w:r>
-        <w:rPr>
-          <w:rFonts w:ascii="Arial" w:hAnsi="Arial" w:cs="Arial"/>
-        </w:rPr>
-        <w:t xml:space="preserve"> L’amministratore deve poter visualizzare i pacchetti con maggiore numero di vendita.</w:t>
+        <w:t xml:space="preserve"> Travel Agency prevede la figura di un amministratore, il quale</w:t>
+      </w:r>
+      <w:r>
+        <w:rPr>
+          <w:rFonts w:ascii="Arial" w:hAnsi="Arial" w:cs="Arial"/>
+        </w:rPr>
+        <w:t xml:space="preserve"> </w:t>
+      </w:r>
+      <w:r>
+        <w:rPr>
+          <w:rFonts w:ascii="Arial" w:hAnsi="Arial" w:cs="Arial"/>
+        </w:rPr>
+        <w:t xml:space="preserve">oltre a poter </w:t>
+      </w:r>
+      <w:r>
+        <w:rPr>
+          <w:rFonts w:ascii="Arial" w:hAnsi="Arial" w:cs="Arial"/>
+        </w:rPr>
+        <w:t>gesti</w:t>
+      </w:r>
+      <w:r>
+        <w:rPr>
+          <w:rFonts w:ascii="Arial" w:hAnsi="Arial" w:cs="Arial"/>
+        </w:rPr>
+        <w:t>re</w:t>
+      </w:r>
+      <w:r>
+        <w:rPr>
+          <w:rFonts w:ascii="Arial" w:hAnsi="Arial" w:cs="Arial"/>
+        </w:rPr>
+        <w:t xml:space="preserve"> le richieste di registrazione degli operatori turistici</w:t>
+      </w:r>
+      <w:r>
+        <w:rPr>
+          <w:rFonts w:ascii="Arial" w:hAnsi="Arial" w:cs="Arial"/>
+        </w:rPr>
+        <w:t xml:space="preserve">, </w:t>
+      </w:r>
+      <w:r>
+        <w:rPr>
+          <w:rFonts w:ascii="Arial" w:hAnsi="Arial" w:cs="Arial"/>
+        </w:rPr>
+        <w:t>deve</w:t>
+      </w:r>
+      <w:r>
+        <w:rPr>
+          <w:rFonts w:ascii="Arial" w:hAnsi="Arial" w:cs="Arial"/>
+        </w:rPr>
+        <w:t xml:space="preserve"> </w:t>
+      </w:r>
+      <w:r>
+        <w:rPr>
+          <w:rFonts w:ascii="Arial" w:hAnsi="Arial" w:cs="Arial"/>
+        </w:rPr>
+        <w:t>poter</w:t>
+      </w:r>
+      <w:r>
+        <w:rPr>
+          <w:rFonts w:ascii="Arial" w:hAnsi="Arial" w:cs="Arial"/>
+        </w:rPr>
+        <w:t xml:space="preserve"> consultare tutti gli ordini effettuati sulla piattaforma e filtrarli per cliente o per data di prenotazione</w:t>
+      </w:r>
+      <w:r>
+        <w:rPr>
+          <w:rFonts w:ascii="Arial" w:hAnsi="Arial" w:cs="Arial"/>
+        </w:rPr>
+        <w:t xml:space="preserve"> e </w:t>
+      </w:r>
+      <w:r>
+        <w:rPr>
+          <w:rFonts w:ascii="Arial" w:hAnsi="Arial" w:cs="Arial"/>
+        </w:rPr>
+        <w:t>visualizzare i pacchetti con maggiore numero di vendita.</w:t>
       </w:r>
       <w:r>
         <w:rPr>
@@ -3272,18 +3356,18 @@
         </w:rPr>
         <w:t xml:space="preserve">non ha ancora un metodo di pagamento registrato sul </w:t>
       </w:r>
+      <w:r>
+        <w:rPr>
+          <w:rFonts w:ascii="Arial" w:hAnsi="Arial" w:cs="Arial"/>
+        </w:rPr>
+        <w:t xml:space="preserve">sistema; </w:t>
+      </w:r>
       <w:proofErr w:type="gramStart"/>
       <w:r>
         <w:rPr>
           <w:rFonts w:ascii="Arial" w:hAnsi="Arial" w:cs="Arial"/>
         </w:rPr>
-        <w:t>sistema</w:t>
-      </w:r>
-      <w:r>
-        <w:rPr>
-          <w:rFonts w:ascii="Arial" w:hAnsi="Arial" w:cs="Arial"/>
-        </w:rPr>
-        <w:t>, quindi</w:t>
+        <w:t>quindi</w:t>
       </w:r>
       <w:proofErr w:type="gramEnd"/>
       <w:r>
@@ -3584,69 +3668,69 @@
         <w:rPr>
           <w:rFonts w:ascii="Arial" w:hAnsi="Arial" w:cs="Arial"/>
         </w:rPr>
-        <w:t xml:space="preserve"> Il cliente Mario Rossi scorre nella homepage del sito fino a trovare un pacchetto viaggio di suo interesse: “Barcellona in arte”. Il cliente seleziona il pacchetto e inserisce il numero di persone che prenderanno parte al viaggio, insieme alla data di partenza. Il cliente aggiunge il pacchetto al carrello, il sistema mostra il carrello a schermo. Il</w:t>
-      </w:r>
-      <w:r>
-        <w:rPr>
-          <w:rFonts w:ascii="Arial" w:hAnsi="Arial" w:cs="Arial"/>
-        </w:rPr>
-        <w:t xml:space="preserve"> cliente ha già un metodo di pagamento salvato nel sistema</w:t>
-      </w:r>
-      <w:r>
-        <w:rPr>
-          <w:rFonts w:ascii="Arial" w:hAnsi="Arial" w:cs="Arial"/>
-        </w:rPr>
-        <w:t>, ma decide di cambiarlo selezionando la funzionalità corrispondente</w:t>
-      </w:r>
-      <w:r>
-        <w:rPr>
-          <w:rFonts w:ascii="Arial" w:hAnsi="Arial" w:cs="Arial"/>
-        </w:rPr>
-        <w:t>.</w:t>
-      </w:r>
-      <w:r>
-        <w:rPr>
-          <w:rFonts w:ascii="Arial" w:hAnsi="Arial" w:cs="Arial"/>
-        </w:rPr>
-        <w:t xml:space="preserve"> Inserisc</w:t>
-      </w:r>
-      <w:r>
-        <w:rPr>
-          <w:rFonts w:ascii="Arial" w:hAnsi="Arial" w:cs="Arial"/>
-        </w:rPr>
-        <w:t xml:space="preserve">e </w:t>
-      </w:r>
-      <w:r>
-        <w:rPr>
-          <w:rFonts w:ascii="Arial" w:hAnsi="Arial" w:cs="Arial"/>
-        </w:rPr>
-        <w:t>i dati del nuovo metodo di pagamento quali</w:t>
-      </w:r>
-      <w:r>
-        <w:rPr>
-          <w:rFonts w:ascii="Arial" w:hAnsi="Arial" w:cs="Arial"/>
-        </w:rPr>
-        <w:t xml:space="preserve"> numero di carta: 5333 1234 5678 9123, la data di scadenza: 12/27 e il </w:t>
-      </w:r>
-      <w:proofErr w:type="spellStart"/>
-      <w:r>
-        <w:rPr>
-          <w:rFonts w:ascii="Arial" w:hAnsi="Arial" w:cs="Arial"/>
-        </w:rPr>
-        <w:t>cvv</w:t>
-      </w:r>
-      <w:proofErr w:type="spellEnd"/>
-      <w:r>
-        <w:rPr>
-          <w:rFonts w:ascii="Arial" w:hAnsi="Arial" w:cs="Arial"/>
-        </w:rPr>
-        <w:t>: 123.</w:t>
-      </w:r>
-      <w:r>
-        <w:rPr>
-          <w:rFonts w:ascii="Arial" w:hAnsi="Arial" w:cs="Arial"/>
-        </w:rPr>
-        <w:t xml:space="preserve"> Il sistema controlla i dati, il controllo ha esito positivo e il nuovo metodo di pagamento viene salvato. Il cliente procede quindi all’acquisto </w:t>
+        <w:t xml:space="preserve"> Il cliente Mario Rossi scorre nella homepage del sito fino a trovare un pacchetto viaggio di suo interesse: “Barcellona in arte”. Il cliente seleziona il pacchetto e inserisce il numero di persone che prenderanno parte al viaggio</w:t>
+      </w:r>
+      <w:r>
+        <w:rPr>
+          <w:rFonts w:ascii="Arial" w:hAnsi="Arial" w:cs="Arial"/>
+        </w:rPr>
+        <w:t>: 2</w:t>
+      </w:r>
+      <w:r>
+        <w:rPr>
+          <w:rFonts w:ascii="Arial" w:hAnsi="Arial" w:cs="Arial"/>
+        </w:rPr>
+        <w:t>, insieme alla data di partenza</w:t>
+      </w:r>
+      <w:r>
+        <w:rPr>
+          <w:rFonts w:ascii="Arial" w:hAnsi="Arial" w:cs="Arial"/>
+        </w:rPr>
+        <w:t>: 18/12/2022.</w:t>
+      </w:r>
+      <w:r>
+        <w:rPr>
+          <w:rFonts w:ascii="Arial" w:hAnsi="Arial" w:cs="Arial"/>
+        </w:rPr>
+        <w:t xml:space="preserve"> Il cliente aggiunge il pacchetto al carrello, il sistema mostra il carrello a schermo.</w:t>
+      </w:r>
+      <w:r>
+        <w:rPr>
+          <w:rFonts w:ascii="Arial" w:hAnsi="Arial" w:cs="Arial"/>
+        </w:rPr>
+        <w:t xml:space="preserve"> Il cliente ripensa alla scelta fatta e decide quindi di rimuovere il pacchetto “Barcellona in arte” dal carrello. Il cliente seleziona la funzionalità corrispondente, il sistema chiede conferma e il cliente la conferma. Il cliente ritorna quindi sulla </w:t>
+      </w:r>
+      <w:r>
+        <w:rPr>
+          <w:rFonts w:ascii="Arial" w:hAnsi="Arial" w:cs="Arial"/>
+        </w:rPr>
+        <w:t xml:space="preserve">homepage e cerca un altro pacchetto viaggio. Non </w:t>
+      </w:r>
+      <w:proofErr w:type="gramStart"/>
+      <w:r>
+        <w:rPr>
+          <w:rFonts w:ascii="Arial" w:hAnsi="Arial" w:cs="Arial"/>
+        </w:rPr>
+        <w:t>trovando  nulla</w:t>
+      </w:r>
+      <w:proofErr w:type="gramEnd"/>
+      <w:r>
+        <w:rPr>
+          <w:rFonts w:ascii="Arial" w:hAnsi="Arial" w:cs="Arial"/>
+        </w:rPr>
+        <w:t xml:space="preserve"> che gli interessi, seleziona quindi la funzionalità di visualizzazione di tutti i pacchetti viaggio e </w:t>
+      </w:r>
+      <w:r>
+        <w:rPr>
+          <w:rFonts w:ascii="Arial" w:hAnsi="Arial" w:cs="Arial"/>
+        </w:rPr>
+        <w:t xml:space="preserve">sceglie un nuovo pacchetto viaggio tra quelli disponibili, “Roma romantica” e sceglie di visualizzare i dettagli del pacchetto. Il sistema lo reindirizza quindi alla schermata di visualizzazione del pacchetto e il cliente inserisce il numero di persone: 2, e la data di partenza: 18/12/2022. Il cliente conferma la scelta e il sistema lo reindirizza alla schermata del carrello. </w:t>
+      </w:r>
+      <w:r>
+        <w:rPr>
+          <w:rFonts w:ascii="Arial" w:hAnsi="Arial" w:cs="Arial"/>
+        </w:rPr>
+        <w:t xml:space="preserve">Il cliente procede quindi all’acquisto </w:t>
       </w:r>
       <w:r>
         <w:rPr>
@@ -3869,7 +3953,14 @@
         <w:rPr>
           <w:rFonts w:ascii="Arial" w:hAnsi="Arial" w:cs="Arial"/>
         </w:rPr>
-        <w:t>Il cliente porta il mouse sull’icona del suo account e accede alla funzionalità di visualizzazione degli ordini. Il cliente scorre la lista degli ordini fino a trovare l’ordine #ORD-153235 e lo seleziona. Il cliente visualizza la schermata di riepilogo dell’ordine, contenente il nome del pacchetto, il costo totale, il costo a persona, la data di partenza e il numero di persone e seleziona la funzionalità di eliminazione dell’ordine. Il sistema chiede conferma della scelta</w:t>
+        <w:t xml:space="preserve">Il cliente porta il mouse sull’icona del suo account e accede alla funzionalità di visualizzazione degli ordini. Il cliente scorre la lista degli ordini fino a trovare l’ordine #ORD-153235 e lo seleziona. Il cliente visualizza la schermata di </w:t>
+      </w:r>
+      <w:r>
+        <w:rPr>
+          <w:rFonts w:ascii="Arial" w:hAnsi="Arial" w:cs="Arial"/>
+        </w:rPr>
+        <w:lastRenderedPageBreak/>
+        <w:t>riepilogo dell’ordine, contenente il nome del pacchetto, il costo totale, il costo a persona, la data di partenza e il numero di persone e seleziona la funzionalità di eliminazione dell’ordine. Il sistema chiede conferma della scelta</w:t>
       </w:r>
       <w:r>
         <w:rPr>
@@ -3998,7 +4089,7 @@
           <w:sz w:val="28"/>
           <w:szCs w:val="28"/>
         </w:rPr>
-        <w:t xml:space="preserve"> modifica profilo</w:t>
+        <w:t xml:space="preserve"> </w:t>
       </w:r>
       <w:r>
         <w:rPr>
@@ -4008,16 +4099,8 @@
           <w:sz w:val="28"/>
           <w:szCs w:val="28"/>
         </w:rPr>
-        <w:t>.</w:t>
-      </w:r>
-    </w:p>
-    <w:p>
-      <w:pPr>
-        <w:ind w:left="60" w:firstLine="360"/>
-        <w:rPr>
-          <w:rFonts w:ascii="Arial" w:hAnsi="Arial" w:cs="Arial"/>
-        </w:rPr>
-      </w:pPr>
+        <w:t xml:space="preserve">visualizzazione e </w:t>
+      </w:r>
       <w:r>
         <w:rPr>
           <w:rFonts w:ascii="Arial" w:hAnsi="Arial" w:cs="Arial"/>
@@ -4026,6 +4109,34 @@
           <w:sz w:val="28"/>
           <w:szCs w:val="28"/>
         </w:rPr>
+        <w:t>modifica profilo</w:t>
+      </w:r>
+      <w:r>
+        <w:rPr>
+          <w:rFonts w:ascii="Arial" w:hAnsi="Arial" w:cs="Arial"/>
+          <w:b/>
+          <w:bCs/>
+          <w:sz w:val="28"/>
+          <w:szCs w:val="28"/>
+        </w:rPr>
+        <w:t>.</w:t>
+      </w:r>
+    </w:p>
+    <w:p>
+      <w:pPr>
+        <w:ind w:left="60" w:firstLine="360"/>
+        <w:rPr>
+          <w:rFonts w:ascii="Arial" w:hAnsi="Arial" w:cs="Arial"/>
+        </w:rPr>
+      </w:pPr>
+      <w:r>
+        <w:rPr>
+          <w:rFonts w:ascii="Arial" w:hAnsi="Arial" w:cs="Arial"/>
+          <w:b/>
+          <w:bCs/>
+          <w:sz w:val="28"/>
+          <w:szCs w:val="28"/>
+        </w:rPr>
         <w:t xml:space="preserve">Attori partecipanti: </w:t>
       </w:r>
       <w:r>
@@ -4118,7 +4229,37 @@
         <w:rPr>
           <w:rFonts w:ascii="Arial" w:hAnsi="Arial" w:cs="Arial"/>
         </w:rPr>
-        <w:t xml:space="preserve"> Il cliente decide di modificare l’indirizzo mail, quindi, clicca sull’icona del suo account e accede al suo profilo. Visualizza la schermata dei suoi dati, individua l’indirizzo mail </w:t>
+        <w:t xml:space="preserve"> Il cliente decide</w:t>
+      </w:r>
+      <w:r>
+        <w:rPr>
+          <w:rFonts w:ascii="Arial" w:hAnsi="Arial" w:cs="Arial"/>
+        </w:rPr>
+        <w:t xml:space="preserve"> di visualizzare il suo profilo e seleziona la funzionalità corrispondente, il sistema, quindi, reindirizza il cliente alla schermata di visualizzazione profilo. Il</w:t>
+      </w:r>
+      <w:r>
+        <w:rPr>
+          <w:rFonts w:ascii="Arial" w:hAnsi="Arial" w:cs="Arial"/>
+        </w:rPr>
+        <w:t xml:space="preserve"> </w:t>
+      </w:r>
+      <w:r>
+        <w:rPr>
+          <w:rFonts w:ascii="Arial" w:hAnsi="Arial" w:cs="Arial"/>
+        </w:rPr>
+        <w:t xml:space="preserve">cliente visualizza tutti i propri dati e seleziona la funzionalità di modifica profilo. Il cliente sceglie </w:t>
+      </w:r>
+      <w:r>
+        <w:rPr>
+          <w:rFonts w:ascii="Arial" w:hAnsi="Arial" w:cs="Arial"/>
+        </w:rPr>
+        <w:t>di modificare l’indirizzo mai</w:t>
+      </w:r>
+      <w:r>
+        <w:rPr>
+          <w:rFonts w:ascii="Arial" w:hAnsi="Arial" w:cs="Arial"/>
+        </w:rPr>
+        <w:t xml:space="preserve">l, cambiandolo da </w:t>
       </w:r>
       <w:hyperlink r:id="rId21" w:history="1">
         <w:r>
@@ -4139,13 +4280,7 @@
         <w:rPr>
           <w:rFonts w:ascii="Arial" w:hAnsi="Arial" w:cs="Arial"/>
         </w:rPr>
-        <w:t>lo sostituisce</w:t>
-      </w:r>
-      <w:r>
-        <w:rPr>
-          <w:rFonts w:ascii="Arial" w:hAnsi="Arial" w:cs="Arial"/>
-        </w:rPr>
-        <w:t xml:space="preserve"> con </w:t>
+        <w:t xml:space="preserve">a </w:t>
       </w:r>
       <w:hyperlink r:id="rId22" w:history="1">
         <w:r>
@@ -4160,12 +4295,6 @@
         <w:rPr>
           <w:rFonts w:ascii="Arial" w:hAnsi="Arial" w:cs="Arial"/>
         </w:rPr>
-        <w:t xml:space="preserve"> </w:t>
-      </w:r>
-      <w:r>
-        <w:rPr>
-          <w:rFonts w:ascii="Arial" w:hAnsi="Arial" w:cs="Arial"/>
-        </w:rPr>
         <w:t xml:space="preserve">. Il cliente conferma la modifica e </w:t>
       </w:r>
       <w:r>
@@ -4173,6 +4302,46 @@
           <w:rFonts w:ascii="Arial" w:hAnsi="Arial" w:cs="Arial"/>
         </w:rPr>
         <w:t>visualizza nuovamente la schermata del suo profilo con le modifiche apportate.</w:t>
+      </w:r>
+      <w:r>
+        <w:rPr>
+          <w:rFonts w:ascii="Arial" w:hAnsi="Arial" w:cs="Arial"/>
+        </w:rPr>
+        <w:t xml:space="preserve"> Il cliente seleziona quindi la funzionalità di modifica metodo di pagamento e il sistema lo reindirizza alla schermata corrispondente. Il cliente visualizza il metodo di pagamento attualmente inserito, numero carta: </w:t>
+      </w:r>
+      <w:r>
+        <w:rPr>
+          <w:rFonts w:ascii="Arial" w:hAnsi="Arial" w:cs="Arial"/>
+        </w:rPr>
+        <w:t xml:space="preserve">5333 1234 5678 9123, data di scadenza: 12/27 e </w:t>
+      </w:r>
+      <w:proofErr w:type="spellStart"/>
+      <w:r>
+        <w:rPr>
+          <w:rFonts w:ascii="Arial" w:hAnsi="Arial" w:cs="Arial"/>
+        </w:rPr>
+        <w:t>cvv</w:t>
+      </w:r>
+      <w:proofErr w:type="spellEnd"/>
+      <w:r>
+        <w:rPr>
+          <w:rFonts w:ascii="Arial" w:hAnsi="Arial" w:cs="Arial"/>
+        </w:rPr>
+        <w:t xml:space="preserve">: 123. Il cliente inserisce quindi un nuovo metodo di pagamento, numero carta: 5333 9876 5432 1987, data di scadenza: 01/28 e </w:t>
+      </w:r>
+      <w:proofErr w:type="spellStart"/>
+      <w:r>
+        <w:rPr>
+          <w:rFonts w:ascii="Arial" w:hAnsi="Arial" w:cs="Arial"/>
+        </w:rPr>
+        <w:t>cvv</w:t>
+      </w:r>
+      <w:proofErr w:type="spellEnd"/>
+      <w:r>
+        <w:rPr>
+          <w:rFonts w:ascii="Arial" w:hAnsi="Arial" w:cs="Arial"/>
+        </w:rPr>
+        <w:t>: 321. Il sistema controlla i dati, il controllo ha esito positivo e il nuovo metodo di pagamento viene salvato al posto del precedente. Il sistema riporta l’utente sulla schermata di visualizzazione profilo.</w:t>
       </w:r>
     </w:p>
     <w:p>
@@ -4504,7 +4673,14 @@
         <w:rPr>
           <w:rFonts w:ascii="Arial" w:hAnsi="Arial" w:cs="Arial"/>
         </w:rPr>
-        <w:t xml:space="preserve">chetto viaggio e visualizza una schermata con l’elenco dei pacchetti viaggio disponibili sul sito. L’operatore scorre nella pagina fino a trovare il pacchetto “Dubai esotica” e clicca il pulsante di modifica corrispondente. Il sistema porta l’operatore nella schermata di modifica. L’operatore modifica il costo, da 2.999€ a 3.999€ e la durata del viaggio, da 7 a 12 giorni. L’operatore clicca sul pulsante di modifica pacchetto e il sistema chiede conferma all’operatore e l’operatore conferma e ritorna alla homepage. </w:t>
+        <w:t xml:space="preserve">chetto viaggio e visualizza una schermata con l’elenco dei pacchetti viaggio disponibili sul sito. L’operatore scorre nella pagina fino a trovare il pacchetto “Dubai esotica” e clicca il pulsante di modifica corrispondente. Il sistema porta l’operatore nella schermata di modifica. </w:t>
+      </w:r>
+      <w:r>
+        <w:rPr>
+          <w:rFonts w:ascii="Arial" w:hAnsi="Arial" w:cs="Arial"/>
+        </w:rPr>
+        <w:lastRenderedPageBreak/>
+        <w:t xml:space="preserve">L’operatore modifica il costo, da 2.999€ a 3.999€ e la durata del viaggio, da 7 a 12 giorni. L’operatore clicca sul pulsante di modifica pacchetto e il sistema chiede conferma all’operatore e l’operatore conferma e ritorna alla homepage. </w:t>
       </w:r>
     </w:p>
     <w:p>
@@ -4664,14 +4840,7 @@
         <w:rPr>
           <w:rFonts w:ascii="Arial" w:hAnsi="Arial" w:cs="Arial"/>
         </w:rPr>
-        <w:t xml:space="preserve"> e seleziona di voler operare come operatore turistico, accede quindi alla homepage del sito. L’operatore scorre nella schermata principale fino a trovare il pacchetto “Barcellona </w:t>
-      </w:r>
-      <w:r>
-        <w:rPr>
-          <w:rFonts w:ascii="Arial" w:hAnsi="Arial" w:cs="Arial"/>
-        </w:rPr>
-        <w:lastRenderedPageBreak/>
-        <w:t>in arte” e clicca il pulsante di eliminazione pacchetto corrispondente. Il sistema chiede conferma all’operatore e l’operatore conferma e ritorno alla homepage.</w:t>
+        <w:t xml:space="preserve"> e seleziona di voler operare come operatore turistico, accede quindi alla homepage del sito. L’operatore scorre nella schermata principale fino a trovare il pacchetto “Barcellona in arte” e clicca il pulsante di eliminazione pacchetto corrispondente. Il sistema chiede conferma all’operatore e l’operatore conferma e ritorno alla homepage.</w:t>
       </w:r>
     </w:p>
     <w:p>
@@ -5439,7 +5608,14 @@
         <w:rPr>
           <w:rFonts w:ascii="Arial" w:hAnsi="Arial" w:cs="Arial"/>
         </w:rPr>
-        <w:t xml:space="preserve">reindirizza l’utente alla schermata di registrazione. L’utente inserisce le credenziali che vuole utilizzare, username: </w:t>
+        <w:t xml:space="preserve">reindirizza </w:t>
+      </w:r>
+      <w:r>
+        <w:rPr>
+          <w:rFonts w:ascii="Arial" w:hAnsi="Arial" w:cs="Arial"/>
+        </w:rPr>
+        <w:lastRenderedPageBreak/>
+        <w:t xml:space="preserve">l’utente alla schermata di registrazione. L’utente inserisce le credenziali che vuole utilizzare, username: </w:t>
       </w:r>
       <w:r>
         <w:rPr>
@@ -5548,14 +5724,7 @@
         <w:rPr>
           <w:rFonts w:ascii="Arial" w:hAnsi="Arial" w:cs="Arial"/>
         </w:rPr>
-        <w:t xml:space="preserve">attesa di approvazione e il sistema lo reindirizza alla pagina </w:t>
-      </w:r>
-      <w:r>
-        <w:rPr>
-          <w:rFonts w:ascii="Arial" w:hAnsi="Arial" w:cs="Arial"/>
-        </w:rPr>
-        <w:lastRenderedPageBreak/>
-        <w:t>corrispondente</w:t>
+        <w:t>attesa di approvazione e il sistema lo reindirizza alla pagina corrispondente</w:t>
       </w:r>
       <w:r>
         <w:rPr>
@@ -5817,7 +5986,19 @@
         <w:rPr>
           <w:rFonts w:ascii="Arial" w:hAnsi="Arial" w:cs="Arial"/>
         </w:rPr>
-        <w:t xml:space="preserve">visualizzare i pacchetti presenti </w:t>
+        <w:t>visualizzare</w:t>
+      </w:r>
+      <w:r>
+        <w:rPr>
+          <w:rFonts w:ascii="Arial" w:hAnsi="Arial" w:cs="Arial"/>
+        </w:rPr>
+        <w:t xml:space="preserve"> tutti</w:t>
+      </w:r>
+      <w:r>
+        <w:rPr>
+          <w:rFonts w:ascii="Arial" w:hAnsi="Arial" w:cs="Arial"/>
+        </w:rPr>
+        <w:t xml:space="preserve"> i pacchetti presenti </w:t>
       </w:r>
       <w:r>
         <w:rPr>
@@ -5848,31 +6029,7 @@
         <w:rPr>
           <w:rFonts w:ascii="Arial" w:hAnsi="Arial" w:cs="Arial"/>
         </w:rPr>
-        <w:t>L’utente guest deve poter effettuare una ricerca</w:t>
-      </w:r>
-      <w:r>
-        <w:rPr>
-          <w:rFonts w:ascii="Arial" w:hAnsi="Arial" w:cs="Arial"/>
-        </w:rPr>
-        <w:t xml:space="preserve"> tra i pacchetti</w:t>
-      </w:r>
-      <w:r>
-        <w:rPr>
-          <w:rFonts w:ascii="Arial" w:hAnsi="Arial" w:cs="Arial"/>
-        </w:rPr>
-        <w:t xml:space="preserve"> </w:t>
-      </w:r>
-      <w:r>
-        <w:rPr>
-          <w:rFonts w:ascii="Arial" w:hAnsi="Arial" w:cs="Arial"/>
-        </w:rPr>
-        <w:t>nel sistema</w:t>
-      </w:r>
-      <w:r>
-        <w:rPr>
-          <w:rFonts w:ascii="Arial" w:hAnsi="Arial" w:cs="Arial"/>
-        </w:rPr>
-        <w:t>.</w:t>
+        <w:t>L’utente guest deve poter visualizzare i dettagli di un pacchetto viaggio.</w:t>
       </w:r>
     </w:p>
     <w:p>
@@ -5891,7 +6048,31 @@
         <w:rPr>
           <w:rFonts w:ascii="Arial" w:hAnsi="Arial" w:cs="Arial"/>
         </w:rPr>
-        <w:t>L’utente guest deve poter visualizzare il carrello.</w:t>
+        <w:t>L’utente guest deve poter effettuare una ricerca</w:t>
+      </w:r>
+      <w:r>
+        <w:rPr>
+          <w:rFonts w:ascii="Arial" w:hAnsi="Arial" w:cs="Arial"/>
+        </w:rPr>
+        <w:t xml:space="preserve"> tra i pacchetti</w:t>
+      </w:r>
+      <w:r>
+        <w:rPr>
+          <w:rFonts w:ascii="Arial" w:hAnsi="Arial" w:cs="Arial"/>
+        </w:rPr>
+        <w:t xml:space="preserve"> </w:t>
+      </w:r>
+      <w:r>
+        <w:rPr>
+          <w:rFonts w:ascii="Arial" w:hAnsi="Arial" w:cs="Arial"/>
+        </w:rPr>
+        <w:t>nel sistema</w:t>
+      </w:r>
+      <w:r>
+        <w:rPr>
+          <w:rFonts w:ascii="Arial" w:hAnsi="Arial" w:cs="Arial"/>
+        </w:rPr>
+        <w:t>.</w:t>
       </w:r>
     </w:p>
     <w:p>
@@ -5910,25 +6091,7 @@
         <w:rPr>
           <w:rFonts w:ascii="Arial" w:hAnsi="Arial" w:cs="Arial"/>
         </w:rPr>
-        <w:t xml:space="preserve">L’utente guest deve poter </w:t>
-      </w:r>
-      <w:r>
-        <w:rPr>
-          <w:rFonts w:ascii="Arial" w:hAnsi="Arial" w:cs="Arial"/>
-        </w:rPr>
-        <w:t xml:space="preserve">aggiungere </w:t>
-      </w:r>
-      <w:r>
-        <w:rPr>
-          <w:rFonts w:ascii="Arial" w:hAnsi="Arial" w:cs="Arial"/>
-        </w:rPr>
-        <w:t>un pacchetto</w:t>
-      </w:r>
-      <w:r>
-        <w:rPr>
-          <w:rFonts w:ascii="Arial" w:hAnsi="Arial" w:cs="Arial"/>
-        </w:rPr>
-        <w:t xml:space="preserve"> al carrello.</w:t>
+        <w:t>L’utente guest deve poter visualizzare il carrello.</w:t>
       </w:r>
     </w:p>
     <w:p>
@@ -5947,7 +6110,13 @@
         <w:rPr>
           <w:rFonts w:ascii="Arial" w:hAnsi="Arial" w:cs="Arial"/>
         </w:rPr>
-        <w:t xml:space="preserve">L’utente guest deve poter rimuovere </w:t>
+        <w:t xml:space="preserve">L’utente guest deve poter </w:t>
+      </w:r>
+      <w:r>
+        <w:rPr>
+          <w:rFonts w:ascii="Arial" w:hAnsi="Arial" w:cs="Arial"/>
+        </w:rPr>
+        <w:t xml:space="preserve">aggiungere </w:t>
       </w:r>
       <w:r>
         <w:rPr>
@@ -5959,7 +6128,7 @@
         <w:rPr>
           <w:rFonts w:ascii="Arial" w:hAnsi="Arial" w:cs="Arial"/>
         </w:rPr>
-        <w:t xml:space="preserve"> dal carrello.</w:t>
+        <w:t xml:space="preserve"> al carrello.</w:t>
       </w:r>
     </w:p>
     <w:p>
@@ -5978,6 +6147,37 @@
         <w:rPr>
           <w:rFonts w:ascii="Arial" w:hAnsi="Arial" w:cs="Arial"/>
         </w:rPr>
+        <w:t xml:space="preserve">L’utente guest deve poter rimuovere </w:t>
+      </w:r>
+      <w:r>
+        <w:rPr>
+          <w:rFonts w:ascii="Arial" w:hAnsi="Arial" w:cs="Arial"/>
+        </w:rPr>
+        <w:t>un pacchetto</w:t>
+      </w:r>
+      <w:r>
+        <w:rPr>
+          <w:rFonts w:ascii="Arial" w:hAnsi="Arial" w:cs="Arial"/>
+        </w:rPr>
+        <w:t xml:space="preserve"> dal carrello.</w:t>
+      </w:r>
+    </w:p>
+    <w:p>
+      <w:pPr>
+        <w:pStyle w:val="Paragrafoelenco"/>
+        <w:numPr>
+          <w:ilvl w:val="0"/>
+          <w:numId w:val="26"/>
+        </w:numPr>
+        <w:spacing w:after="160" w:line="480" w:lineRule="auto"/>
+        <w:rPr>
+          <w:rFonts w:ascii="Arial" w:hAnsi="Arial" w:cs="Arial"/>
+        </w:rPr>
+      </w:pPr>
+      <w:r>
+        <w:rPr>
+          <w:rFonts w:ascii="Arial" w:hAnsi="Arial" w:cs="Arial"/>
+        </w:rPr>
         <w:t xml:space="preserve">L’utente </w:t>
       </w:r>
       <w:r>
@@ -5997,6 +6197,25 @@
           <w:rFonts w:ascii="Arial" w:hAnsi="Arial" w:cs="Arial"/>
         </w:rPr>
         <w:t>.</w:t>
+      </w:r>
+    </w:p>
+    <w:p>
+      <w:pPr>
+        <w:pStyle w:val="Paragrafoelenco"/>
+        <w:numPr>
+          <w:ilvl w:val="0"/>
+          <w:numId w:val="26"/>
+        </w:numPr>
+        <w:spacing w:after="160" w:line="480" w:lineRule="auto"/>
+        <w:rPr>
+          <w:rFonts w:ascii="Arial" w:hAnsi="Arial" w:cs="Arial"/>
+        </w:rPr>
+      </w:pPr>
+      <w:r>
+        <w:rPr>
+          <w:rFonts w:ascii="Arial" w:hAnsi="Arial" w:cs="Arial"/>
+        </w:rPr>
+        <w:t>L’utente autenticato deve poter visualizzare il proprio profilo utente.</w:t>
       </w:r>
     </w:p>
     <w:p>
@@ -6074,6 +6293,7 @@
         <w:rPr>
           <w:rFonts w:ascii="Arial" w:hAnsi="Arial" w:cs="Arial"/>
         </w:rPr>
+        <w:lastRenderedPageBreak/>
         <w:t>Il cliente</w:t>
       </w:r>
       <w:r>
@@ -6382,7 +6602,6 @@
         <w:rPr>
           <w:rFonts w:ascii="Arial" w:hAnsi="Arial" w:cs="Arial"/>
         </w:rPr>
-        <w:lastRenderedPageBreak/>
         <w:t>L’utente o</w:t>
       </w:r>
       <w:r>
@@ -6798,7 +7017,14 @@
         <w:rPr>
           <w:rFonts w:ascii="Arial" w:hAnsi="Arial" w:cs="Arial"/>
         </w:rPr>
-        <w:t>È necessario che il sistema garantisca la consistenza dei dati, consentendo l'accesso ad informazioni corrette, sempre aggiornate ed allineate tra di loro. Inoltre, l’applicazione deve essere disponibile sulla rete 24h senza interruzioni.</w:t>
+        <w:t xml:space="preserve">È necessario che il sistema garantisca la consistenza dei dati, consentendo l'accesso ad informazioni corrette, sempre aggiornate ed allineate tra di loro. Inoltre, l’applicazione deve essere disponibile sulla rete 24h senza </w:t>
+      </w:r>
+      <w:r>
+        <w:rPr>
+          <w:rFonts w:ascii="Arial" w:hAnsi="Arial" w:cs="Arial"/>
+        </w:rPr>
+        <w:lastRenderedPageBreak/>
+        <w:t>interruzioni.</w:t>
       </w:r>
       <w:r>
         <w:rPr>
@@ -6989,14 +7215,7 @@
         <w:rPr>
           <w:rFonts w:ascii="Arial" w:hAnsi="Arial" w:cs="Arial"/>
         </w:rPr>
-        <w:t xml:space="preserve"> e MySQL e sarà disponibile su un server esterno. Tutti gli utenti con a disposizione un browser ed una connessione internet devono essere in grado di </w:t>
-      </w:r>
-      <w:r>
-        <w:rPr>
-          <w:rFonts w:ascii="Arial" w:hAnsi="Arial" w:cs="Arial"/>
-        </w:rPr>
-        <w:lastRenderedPageBreak/>
-        <w:t>accedere all’applicazione.</w:t>
+        <w:t xml:space="preserve"> e MySQL e sarà disponibile su un server esterno. Tutti gli utenti con a disposizione un browser ed una connessione internet devono essere in grado di accedere all’applicazione.</w:t>
       </w:r>
     </w:p>
     <w:p>
@@ -7674,7 +7893,7 @@
               <w:b w:val="0"/>
               <w:sz w:val="20"/>
             </w:rPr>
-            <w:t>5</w:t>
+            <w:t>6</w:t>
           </w:r>
         </w:p>
       </w:tc>
@@ -7748,13 +7967,25 @@
             <w:rPr>
               <w:sz w:val="20"/>
             </w:rPr>
-            <w:t>29</w:t>
+            <w:t>16</w:t>
           </w:r>
           <w:r>
             <w:rPr>
               <w:sz w:val="20"/>
             </w:rPr>
-            <w:t>/10/2022</w:t>
+            <w:t>/1</w:t>
+          </w:r>
+          <w:r>
+            <w:rPr>
+              <w:sz w:val="20"/>
+            </w:rPr>
+            <w:t>1</w:t>
+          </w:r>
+          <w:r>
+            <w:rPr>
+              <w:sz w:val="20"/>
+            </w:rPr>
+            <w:t>/2022</w:t>
           </w:r>
         </w:p>
       </w:tc>
@@ -7815,7 +8046,7 @@
         <v:path o:extrusionok="f" gradientshapeok="t" o:connecttype="rect"/>
         <o:lock v:ext="edit" aspectratio="t"/>
       </v:shapetype>
-      <v:shape id="_x0000_i1065" type="#_x0000_t75" style="width:320.1pt;height:249.85pt" o:bullet="t" filled="t">
+      <v:shape id="_x0000_i1048" type="#_x0000_t75" style="width:320.5pt;height:249.75pt" o:bullet="t" filled="t">
         <v:fill color2="black"/>
         <v:imagedata r:id="rId1" o:title=""/>
       </v:shape>

</xml_diff>